<commit_message>
Create report for task 1
</commit_message>
<xml_diff>
--- a/Lab2/ЛР2. Інтервальні оцінки.docx
+++ b/Lab2/ЛР2. Інтервальні оцінки.docx
@@ -1,6 +1,6 @@
 
 <file path=word/document.xml><?xml version="1.0" encoding="utf-8"?>
-<w:document xmlns:wpc="http://schemas.microsoft.com/office/word/2010/wordprocessingCanvas" xmlns:cx="http://schemas.microsoft.com/office/drawing/2014/chartex" xmlns:cx1="http://schemas.microsoft.com/office/drawing/2015/9/8/chartex" xmlns:mc="http://schemas.openxmlformats.org/markup-compatibility/2006" xmlns:o="urn:schemas-microsoft-com:office:office" xmlns:r="http://schemas.openxmlformats.org/officeDocument/2006/relationships" xmlns:m="http://schemas.openxmlformats.org/officeDocument/2006/math" xmlns:v="urn:schemas-microsoft-com:vml" xmlns:wp14="http://schemas.microsoft.com/office/word/2010/wordprocessingDrawing" xmlns:wp="http://schemas.openxmlformats.org/drawingml/2006/wordprocessingDrawing" xmlns:w10="urn:schemas-microsoft-com:office:word" xmlns:w="http://schemas.openxmlformats.org/wordprocessingml/2006/main" xmlns:w14="http://schemas.microsoft.com/office/word/2010/wordml" xmlns:w15="http://schemas.microsoft.com/office/word/2012/wordml" xmlns:w16se="http://schemas.microsoft.com/office/word/2015/wordml/symex" xmlns:wpg="http://schemas.microsoft.com/office/word/2010/wordprocessingGroup" xmlns:wpi="http://schemas.microsoft.com/office/word/2010/wordprocessingInk" xmlns:wne="http://schemas.microsoft.com/office/word/2006/wordml" xmlns:wps="http://schemas.microsoft.com/office/word/2010/wordprocessingShape" mc:Ignorable="w14 w15 w16se wp14">
+<w:document xmlns:wpc="http://schemas.microsoft.com/office/word/2010/wordprocessingCanvas" xmlns:cx="http://schemas.microsoft.com/office/drawing/2014/chartex" xmlns:cx1="http://schemas.microsoft.com/office/drawing/2015/9/8/chartex" xmlns:cx2="http://schemas.microsoft.com/office/drawing/2015/10/21/chartex" xmlns:cx3="http://schemas.microsoft.com/office/drawing/2016/5/9/chartex" xmlns:cx4="http://schemas.microsoft.com/office/drawing/2016/5/10/chartex" xmlns:cx5="http://schemas.microsoft.com/office/drawing/2016/5/11/chartex" xmlns:cx6="http://schemas.microsoft.com/office/drawing/2016/5/12/chartex" xmlns:cx7="http://schemas.microsoft.com/office/drawing/2016/5/13/chartex" xmlns:cx8="http://schemas.microsoft.com/office/drawing/2016/5/14/chartex" xmlns:mc="http://schemas.openxmlformats.org/markup-compatibility/2006" xmlns:aink="http://schemas.microsoft.com/office/drawing/2016/ink" xmlns:am3d="http://schemas.microsoft.com/office/drawing/2017/model3d" xmlns:o="urn:schemas-microsoft-com:office:office" xmlns:oel="http://schemas.microsoft.com/office/2019/extlst" xmlns:r="http://schemas.openxmlformats.org/officeDocument/2006/relationships" xmlns:m="http://schemas.openxmlformats.org/officeDocument/2006/math" xmlns:v="urn:schemas-microsoft-com:vml" xmlns:wp14="http://schemas.microsoft.com/office/word/2010/wordprocessingDrawing" xmlns:wp="http://schemas.openxmlformats.org/drawingml/2006/wordprocessingDrawing" xmlns:w10="urn:schemas-microsoft-com:office:word" xmlns:w="http://schemas.openxmlformats.org/wordprocessingml/2006/main" xmlns:w14="http://schemas.microsoft.com/office/word/2010/wordml" xmlns:w15="http://schemas.microsoft.com/office/word/2012/wordml" xmlns:w16cex="http://schemas.microsoft.com/office/word/2018/wordml/cex" xmlns:w16cid="http://schemas.microsoft.com/office/word/2016/wordml/cid" xmlns:w16="http://schemas.microsoft.com/office/word/2018/wordml" xmlns:w16sdtdh="http://schemas.microsoft.com/office/word/2020/wordml/sdtdatahash" xmlns:w16se="http://schemas.microsoft.com/office/word/2015/wordml/symex" xmlns:wpg="http://schemas.microsoft.com/office/word/2010/wordprocessingGroup" xmlns:wpi="http://schemas.microsoft.com/office/word/2010/wordprocessingInk" xmlns:wne="http://schemas.microsoft.com/office/word/2006/wordml" xmlns:wps="http://schemas.microsoft.com/office/word/2010/wordprocessingShape" mc:Ignorable="w14 w15 w16se w16cid w16 w16cex w16sdtdh wp14">
   <w:body>
     <w:p>
       <w:pPr>
@@ -530,6 +530,156 @@
         </w:rPr>
       </w:pPr>
     </w:p>
+    <w:p>
+      <w:pPr>
+        <w:pStyle w:val="a3"/>
+        <w:spacing w:before="3" w:after="1"/>
+        <w:rPr>
+          <w:rFonts w:ascii="Times New Roman"/>
+          <w:sz w:val="16"/>
+        </w:rPr>
+      </w:pPr>
+    </w:p>
+    <w:p>
+      <w:pPr>
+        <w:pStyle w:val="a3"/>
+        <w:spacing w:before="3" w:after="1"/>
+        <w:rPr>
+          <w:rFonts w:ascii="Times New Roman"/>
+          <w:sz w:val="16"/>
+        </w:rPr>
+      </w:pPr>
+    </w:p>
+    <w:p>
+      <w:pPr>
+        <w:pStyle w:val="a3"/>
+        <w:spacing w:before="3" w:after="1"/>
+        <w:rPr>
+          <w:rFonts w:ascii="Times New Roman"/>
+          <w:sz w:val="16"/>
+        </w:rPr>
+      </w:pPr>
+    </w:p>
+    <w:p>
+      <w:pPr>
+        <w:pStyle w:val="a3"/>
+        <w:spacing w:before="3" w:after="1"/>
+        <w:rPr>
+          <w:rFonts w:ascii="Times New Roman"/>
+          <w:sz w:val="16"/>
+        </w:rPr>
+      </w:pPr>
+    </w:p>
+    <w:p>
+      <w:pPr>
+        <w:pStyle w:val="a3"/>
+        <w:spacing w:before="3" w:after="1"/>
+        <w:rPr>
+          <w:rFonts w:ascii="Times New Roman"/>
+          <w:sz w:val="16"/>
+        </w:rPr>
+      </w:pPr>
+    </w:p>
+    <w:p>
+      <w:pPr>
+        <w:pStyle w:val="a3"/>
+        <w:spacing w:before="3" w:after="1"/>
+        <w:rPr>
+          <w:rFonts w:ascii="Times New Roman"/>
+          <w:sz w:val="16"/>
+        </w:rPr>
+      </w:pPr>
+    </w:p>
+    <w:p>
+      <w:pPr>
+        <w:pStyle w:val="a3"/>
+        <w:spacing w:before="3" w:after="1"/>
+        <w:rPr>
+          <w:rFonts w:ascii="Times New Roman"/>
+          <w:sz w:val="16"/>
+        </w:rPr>
+      </w:pPr>
+    </w:p>
+    <w:p>
+      <w:pPr>
+        <w:pStyle w:val="a3"/>
+        <w:spacing w:before="3" w:after="1"/>
+        <w:rPr>
+          <w:rFonts w:ascii="Times New Roman"/>
+          <w:sz w:val="16"/>
+        </w:rPr>
+      </w:pPr>
+    </w:p>
+    <w:p>
+      <w:pPr>
+        <w:pStyle w:val="a3"/>
+        <w:spacing w:before="3" w:after="1"/>
+        <w:rPr>
+          <w:rFonts w:ascii="Times New Roman"/>
+          <w:sz w:val="16"/>
+        </w:rPr>
+      </w:pPr>
+    </w:p>
+    <w:p>
+      <w:pPr>
+        <w:pStyle w:val="a3"/>
+        <w:spacing w:before="3" w:after="1"/>
+        <w:rPr>
+          <w:rFonts w:ascii="Times New Roman"/>
+          <w:sz w:val="16"/>
+        </w:rPr>
+      </w:pPr>
+    </w:p>
+    <w:p>
+      <w:pPr>
+        <w:pStyle w:val="a3"/>
+        <w:spacing w:before="3" w:after="1"/>
+        <w:rPr>
+          <w:rFonts w:ascii="Times New Roman"/>
+          <w:sz w:val="16"/>
+        </w:rPr>
+      </w:pPr>
+    </w:p>
+    <w:p>
+      <w:pPr>
+        <w:pStyle w:val="a3"/>
+        <w:spacing w:before="3" w:after="1"/>
+        <w:rPr>
+          <w:rFonts w:ascii="Times New Roman"/>
+          <w:sz w:val="16"/>
+        </w:rPr>
+      </w:pPr>
+    </w:p>
+    <w:p>
+      <w:pPr>
+        <w:pStyle w:val="a3"/>
+        <w:spacing w:before="3" w:after="1"/>
+        <w:rPr>
+          <w:rFonts w:ascii="Times New Roman"/>
+          <w:sz w:val="16"/>
+        </w:rPr>
+      </w:pPr>
+    </w:p>
+    <w:p>
+      <w:pPr>
+        <w:pStyle w:val="a3"/>
+        <w:spacing w:before="3" w:after="1"/>
+        <w:rPr>
+          <w:rFonts w:ascii="Times New Roman"/>
+          <w:sz w:val="16"/>
+        </w:rPr>
+      </w:pPr>
+    </w:p>
+    <w:p>
+      <w:pPr>
+        <w:pStyle w:val="a3"/>
+        <w:spacing w:before="3" w:after="1"/>
+        <w:rPr>
+          <w:rFonts w:ascii="Times New Roman"/>
+          <w:sz w:val="16"/>
+        </w:rPr>
+      </w:pPr>
+    </w:p>
     <w:tbl>
       <w:tblPr>
         <w:tblStyle w:val="TableNormal"/>
@@ -874,7 +1024,7 @@
       </w:tr>
       <w:tr>
         <w:trPr>
-          <w:trHeight w:val="379"/>
+          <w:trHeight w:val="89"/>
         </w:trPr>
         <w:tc>
           <w:tcPr>
@@ -1041,21 +1191,19 @@
           <w:szCs w:val="28"/>
         </w:rPr>
       </w:pPr>
-    </w:p>
-    <w:p>
-      <w:pPr>
-        <w:jc w:val="center"/>
+      <w:r>
         <w:rPr>
           <w:b/>
           <w:bCs/>
           <w:sz w:val="28"/>
           <w:szCs w:val="28"/>
         </w:rPr>
-      </w:pPr>
-    </w:p>
-    <w:p>
-      <w:pPr>
-        <w:jc w:val="center"/>
+        <w:lastRenderedPageBreak/>
+        <w:t>Мета роботи</w:t>
+      </w:r>
+    </w:p>
+    <w:p>
+      <w:pPr>
         <w:rPr>
           <w:b/>
           <w:bCs/>
@@ -1066,7 +1214,31 @@
     </w:p>
     <w:p>
       <w:pPr>
-        <w:jc w:val="center"/>
+        <w:spacing w:line="360" w:lineRule="auto"/>
+        <w:jc w:val="both"/>
+        <w:rPr>
+          <w:sz w:val="28"/>
+          <w:szCs w:val="28"/>
+        </w:rPr>
+      </w:pPr>
+      <w:r>
+        <w:rPr>
+          <w:sz w:val="28"/>
+          <w:szCs w:val="28"/>
+        </w:rPr>
+        <w:t>Ознайомитись з методикою визначення інтервальних оцінок параметрів розподілу та дослідити, що впливає на якість інтервальних оцінок</w:t>
+      </w:r>
+    </w:p>
+    <w:p>
+      <w:pPr>
+        <w:rPr>
+          <w:sz w:val="28"/>
+          <w:szCs w:val="28"/>
+        </w:rPr>
+      </w:pPr>
+    </w:p>
+    <w:p>
+      <w:pPr>
         <w:rPr>
           <w:b/>
           <w:bCs/>
@@ -1085,21 +1257,18 @@
           <w:szCs w:val="28"/>
         </w:rPr>
       </w:pPr>
-    </w:p>
-    <w:p>
-      <w:pPr>
-        <w:jc w:val="center"/>
+      <w:r>
         <w:rPr>
           <w:b/>
           <w:bCs/>
           <w:sz w:val="28"/>
           <w:szCs w:val="28"/>
         </w:rPr>
-      </w:pPr>
-    </w:p>
-    <w:p>
-      <w:pPr>
-        <w:jc w:val="center"/>
+        <w:t>Теоретичні відомості</w:t>
+      </w:r>
+    </w:p>
+    <w:p>
+      <w:pPr>
         <w:rPr>
           <w:b/>
           <w:bCs/>
@@ -1110,6 +1279,226 @@
     </w:p>
     <w:p>
       <w:pPr>
+        <w:spacing w:line="360" w:lineRule="auto"/>
+        <w:jc w:val="both"/>
+        <w:rPr>
+          <w:sz w:val="28"/>
+          <w:szCs w:val="28"/>
+        </w:rPr>
+      </w:pPr>
+      <w:r>
+        <w:rPr>
+          <w:sz w:val="28"/>
+          <w:szCs w:val="28"/>
+        </w:rPr>
+        <w:tab/>
+      </w:r>
+      <w:r>
+        <w:rPr>
+          <w:sz w:val="28"/>
+          <w:szCs w:val="28"/>
+        </w:rPr>
+        <w:t>Інтервальною називають оцінку, яка визначається двома числами</w:t>
+      </w:r>
+      <w:r>
+        <w:rPr>
+          <w:sz w:val="28"/>
+          <w:szCs w:val="28"/>
+        </w:rPr>
+        <w:t xml:space="preserve"> </w:t>
+      </w:r>
+      <w:r>
+        <w:rPr>
+          <w:sz w:val="28"/>
+          <w:szCs w:val="28"/>
+        </w:rPr>
+        <w:t>— кінцями інтервалу.</w:t>
+      </w:r>
+    </w:p>
+    <w:p>
+      <w:pPr>
+        <w:spacing w:line="360" w:lineRule="auto"/>
+        <w:jc w:val="both"/>
+        <w:rPr>
+          <w:sz w:val="28"/>
+          <w:szCs w:val="28"/>
+        </w:rPr>
+      </w:pPr>
+      <w:r>
+        <w:rPr>
+          <w:sz w:val="28"/>
+          <w:szCs w:val="28"/>
+        </w:rPr>
+        <w:tab/>
+      </w:r>
+      <w:r>
+        <w:rPr>
+          <w:sz w:val="28"/>
+          <w:szCs w:val="28"/>
+        </w:rPr>
+        <w:t>Інтервальні оцінки дозволяють встановити точність та надійність</w:t>
+      </w:r>
+      <w:r>
+        <w:rPr>
+          <w:sz w:val="28"/>
+          <w:szCs w:val="28"/>
+        </w:rPr>
+        <w:t xml:space="preserve"> </w:t>
+      </w:r>
+      <w:r>
+        <w:rPr>
+          <w:sz w:val="28"/>
+          <w:szCs w:val="28"/>
+        </w:rPr>
+        <w:t>оцінок.</w:t>
+      </w:r>
+    </w:p>
+    <w:p>
+      <w:pPr>
+        <w:spacing w:line="360" w:lineRule="auto"/>
+        <w:jc w:val="both"/>
+        <w:rPr>
+          <w:sz w:val="28"/>
+          <w:szCs w:val="28"/>
+        </w:rPr>
+      </w:pPr>
+      <w:r>
+        <w:rPr>
+          <w:sz w:val="28"/>
+          <w:szCs w:val="28"/>
+        </w:rPr>
+        <w:tab/>
+      </w:r>
+      <w:r>
+        <w:rPr>
+          <w:sz w:val="28"/>
+          <w:szCs w:val="28"/>
+        </w:rPr>
+        <w:t xml:space="preserve">Надійністю (довірчою ймовірністю) оцінки параметра </w:t>
+      </w:r>
+      <w:r>
+        <w:rPr>
+          <w:i/>
+          <w:iCs/>
+          <w:sz w:val="28"/>
+          <w:szCs w:val="28"/>
+        </w:rPr>
+        <w:t>θ</w:t>
+      </w:r>
+      <w:r>
+        <w:rPr>
+          <w:sz w:val="28"/>
+          <w:szCs w:val="28"/>
+        </w:rPr>
+        <w:t xml:space="preserve"> за </w:t>
+      </w:r>
+      <w:proofErr w:type="spellStart"/>
+      <w:r>
+        <w:rPr>
+          <w:i/>
+          <w:iCs/>
+          <w:sz w:val="28"/>
+          <w:szCs w:val="28"/>
+        </w:rPr>
+        <w:t>θ</w:t>
+      </w:r>
+      <w:r>
+        <w:rPr>
+          <w:sz w:val="28"/>
+          <w:szCs w:val="28"/>
+        </w:rPr>
+        <w:t>’називають</w:t>
+      </w:r>
+      <w:proofErr w:type="spellEnd"/>
+      <w:r>
+        <w:rPr>
+          <w:sz w:val="28"/>
+          <w:szCs w:val="28"/>
+        </w:rPr>
+        <w:t xml:space="preserve"> ймовірність</w:t>
+      </w:r>
+    </w:p>
+    <w:p>
+      <w:pPr>
+        <w:spacing w:line="360" w:lineRule="auto"/>
+        <w:jc w:val="center"/>
+        <w:rPr>
+          <w:sz w:val="28"/>
+          <w:szCs w:val="28"/>
+        </w:rPr>
+      </w:pPr>
+      <w:r>
+        <w:rPr>
+          <w:noProof/>
+          <w14:ligatures w14:val="standardContextual"/>
+        </w:rPr>
+        <w:drawing>
+          <wp:inline distT="0" distB="0" distL="0" distR="0" wp14:anchorId="0B945113" wp14:editId="2F894123">
+            <wp:extent cx="2343150" cy="488156"/>
+            <wp:effectExtent l="0" t="0" r="0" b="7620"/>
+            <wp:docPr id="1124100427" name="Рисунок 1" descr="Зображення, що містить Шрифт, типографія, білий, каліграфія&#10;&#10;Автоматично згенерований опис"/>
+            <wp:cNvGraphicFramePr>
+              <a:graphicFrameLocks xmlns:a="http://schemas.openxmlformats.org/drawingml/2006/main" noChangeAspect="1"/>
+            </wp:cNvGraphicFramePr>
+            <a:graphic xmlns:a="http://schemas.openxmlformats.org/drawingml/2006/main">
+              <a:graphicData uri="http://schemas.openxmlformats.org/drawingml/2006/picture">
+                <pic:pic xmlns:pic="http://schemas.openxmlformats.org/drawingml/2006/picture">
+                  <pic:nvPicPr>
+                    <pic:cNvPr id="1124100427" name="Рисунок 1" descr="Зображення, що містить Шрифт, типографія, білий, каліграфія&#10;&#10;Автоматично згенерований опис"/>
+                    <pic:cNvPicPr/>
+                  </pic:nvPicPr>
+                  <pic:blipFill rotWithShape="1">
+                    <a:blip r:embed="rId6"/>
+                    <a:srcRect l="5264" t="9091"/>
+                    <a:stretch/>
+                  </pic:blipFill>
+                  <pic:spPr bwMode="auto">
+                    <a:xfrm>
+                      <a:off x="0" y="0"/>
+                      <a:ext cx="2349478" cy="489474"/>
+                    </a:xfrm>
+                    <a:prstGeom prst="rect">
+                      <a:avLst/>
+                    </a:prstGeom>
+                    <a:ln>
+                      <a:noFill/>
+                    </a:ln>
+                    <a:extLst>
+                      <a:ext uri="{53640926-AAD7-44D8-BBD7-CCE9431645EC}">
+                        <a14:shadowObscured xmlns:a14="http://schemas.microsoft.com/office/drawing/2010/main"/>
+                      </a:ext>
+                    </a:extLst>
+                  </pic:spPr>
+                </pic:pic>
+              </a:graphicData>
+            </a:graphic>
+          </wp:inline>
+        </w:drawing>
+      </w:r>
+    </w:p>
+    <w:p>
+      <w:pPr>
+        <w:spacing w:line="360" w:lineRule="auto"/>
+        <w:jc w:val="both"/>
+        <w:rPr>
+          <w:sz w:val="28"/>
+          <w:szCs w:val="28"/>
+        </w:rPr>
+      </w:pPr>
+      <w:r>
+        <w:rPr>
+          <w:sz w:val="28"/>
+          <w:szCs w:val="28"/>
+        </w:rPr>
+        <w:t>з якою виконується нерівність</w:t>
+      </w:r>
+    </w:p>
+    <w:p>
+      <w:pPr>
+        <w:widowControl/>
+        <w:autoSpaceDE/>
+        <w:autoSpaceDN/>
+        <w:spacing w:after="160" w:line="360" w:lineRule="auto"/>
         <w:jc w:val="center"/>
         <w:rPr>
           <w:b/>
@@ -1118,30 +1507,788 @@
           <w:szCs w:val="28"/>
         </w:rPr>
       </w:pPr>
-    </w:p>
-    <w:p>
-      <w:pPr>
-        <w:jc w:val="center"/>
+      <w:r>
+        <w:rPr>
+          <w:noProof/>
+          <w14:ligatures w14:val="standardContextual"/>
+        </w:rPr>
+        <w:drawing>
+          <wp:inline distT="0" distB="0" distL="0" distR="0" wp14:anchorId="6530E028" wp14:editId="75D8D8F7">
+            <wp:extent cx="1551305" cy="485775"/>
+            <wp:effectExtent l="0" t="0" r="0" b="9525"/>
+            <wp:docPr id="1493338346" name="Рисунок 1" descr="Зображення, що містить Шрифт, текст, білий, типографія&#10;&#10;Автоматично згенерований опис"/>
+            <wp:cNvGraphicFramePr>
+              <a:graphicFrameLocks xmlns:a="http://schemas.openxmlformats.org/drawingml/2006/main" noChangeAspect="1"/>
+            </wp:cNvGraphicFramePr>
+            <a:graphic xmlns:a="http://schemas.openxmlformats.org/drawingml/2006/main">
+              <a:graphicData uri="http://schemas.openxmlformats.org/drawingml/2006/picture">
+                <pic:pic xmlns:pic="http://schemas.openxmlformats.org/drawingml/2006/picture">
+                  <pic:nvPicPr>
+                    <pic:cNvPr id="1493338346" name="Рисунок 1" descr="Зображення, що містить Шрифт, текст, білий, типографія&#10;&#10;Автоматично згенерований опис"/>
+                    <pic:cNvPicPr/>
+                  </pic:nvPicPr>
+                  <pic:blipFill rotWithShape="1">
+                    <a:blip r:embed="rId7"/>
+                    <a:srcRect t="17094" b="10227"/>
+                    <a:stretch/>
+                  </pic:blipFill>
+                  <pic:spPr bwMode="auto">
+                    <a:xfrm>
+                      <a:off x="0" y="0"/>
+                      <a:ext cx="1557405" cy="487685"/>
+                    </a:xfrm>
+                    <a:prstGeom prst="rect">
+                      <a:avLst/>
+                    </a:prstGeom>
+                    <a:ln>
+                      <a:noFill/>
+                    </a:ln>
+                    <a:extLst>
+                      <a:ext uri="{53640926-AAD7-44D8-BBD7-CCE9431645EC}">
+                        <a14:shadowObscured xmlns:a14="http://schemas.microsoft.com/office/drawing/2010/main"/>
+                      </a:ext>
+                    </a:extLst>
+                  </pic:spPr>
+                </pic:pic>
+              </a:graphicData>
+            </a:graphic>
+          </wp:inline>
+        </w:drawing>
+      </w:r>
+    </w:p>
+    <w:p>
+      <w:pPr>
+        <w:widowControl/>
+        <w:autoSpaceDE/>
+        <w:autoSpaceDN/>
+        <w:spacing w:after="160" w:line="360" w:lineRule="auto"/>
+        <w:jc w:val="both"/>
+        <w:rPr>
+          <w:sz w:val="28"/>
+          <w:szCs w:val="28"/>
+        </w:rPr>
+      </w:pPr>
+      <w:r>
+        <w:rPr>
+          <w:sz w:val="28"/>
+          <w:szCs w:val="28"/>
+        </w:rPr>
+        <w:tab/>
+      </w:r>
+      <w:r>
+        <w:rPr>
+          <w:sz w:val="28"/>
+          <w:szCs w:val="28"/>
+        </w:rPr>
+        <w:t>Інтервал називають довірчим, якщо він покриває</w:t>
+      </w:r>
+      <w:r>
+        <w:rPr>
+          <w:sz w:val="28"/>
+          <w:szCs w:val="28"/>
+        </w:rPr>
+        <w:t xml:space="preserve"> </w:t>
+      </w:r>
+      <w:r>
+        <w:rPr>
+          <w:sz w:val="28"/>
+          <w:szCs w:val="28"/>
+        </w:rPr>
+        <w:t xml:space="preserve">невідомий параметр </w:t>
+      </w:r>
+      <w:r>
+        <w:rPr>
+          <w:i/>
+          <w:iCs/>
+          <w:sz w:val="28"/>
+          <w:szCs w:val="28"/>
+        </w:rPr>
+        <w:t>θ</w:t>
+      </w:r>
+      <w:r>
+        <w:rPr>
+          <w:sz w:val="28"/>
+          <w:szCs w:val="28"/>
+        </w:rPr>
+        <w:t xml:space="preserve"> із заданою надійністю </w:t>
+      </w:r>
+      <w:r>
+        <w:rPr>
+          <w:i/>
+          <w:iCs/>
+          <w:sz w:val="28"/>
+          <w:szCs w:val="28"/>
+        </w:rPr>
+        <w:t>γ</w:t>
+      </w:r>
+      <w:r>
+        <w:rPr>
+          <w:sz w:val="28"/>
+          <w:szCs w:val="28"/>
+        </w:rPr>
+        <w:t>.</w:t>
+      </w:r>
+      <w:r>
+        <w:rPr>
+          <w:sz w:val="28"/>
+          <w:szCs w:val="28"/>
+        </w:rPr>
+        <w:t xml:space="preserve"> </w:t>
+      </w:r>
+      <w:r>
+        <w:rPr>
+          <w:sz w:val="28"/>
+          <w:szCs w:val="28"/>
+        </w:rPr>
+        <w:t>Наприклад, нехай надійність дорівнює 95%, а шуканий параметр –</w:t>
+      </w:r>
+      <w:r>
+        <w:rPr>
+          <w:sz w:val="28"/>
+          <w:szCs w:val="28"/>
+        </w:rPr>
+        <w:tab/>
+      </w:r>
+      <w:r>
+        <w:rPr>
+          <w:sz w:val="28"/>
+          <w:szCs w:val="28"/>
+        </w:rPr>
+        <w:t>математичне сподівання розподілу генеральної сукупності. Це</w:t>
+      </w:r>
+      <w:r>
+        <w:rPr>
+          <w:sz w:val="28"/>
+          <w:szCs w:val="28"/>
+        </w:rPr>
+        <w:t xml:space="preserve"> </w:t>
+      </w:r>
+      <w:r>
+        <w:rPr>
+          <w:sz w:val="28"/>
+          <w:szCs w:val="28"/>
+        </w:rPr>
+        <w:t>означає, що якби ми повторювали експеримент знову і знову, 95%</w:t>
+      </w:r>
+      <w:r>
+        <w:rPr>
+          <w:sz w:val="28"/>
+          <w:szCs w:val="28"/>
+        </w:rPr>
+        <w:t xml:space="preserve"> </w:t>
+      </w:r>
+      <w:r>
+        <w:rPr>
+          <w:sz w:val="28"/>
+          <w:szCs w:val="28"/>
+        </w:rPr>
+        <w:t>всіх вибірок – результатів експерименту дали б довірчий інтервал,</w:t>
+      </w:r>
+      <w:r>
+        <w:rPr>
+          <w:sz w:val="28"/>
+          <w:szCs w:val="28"/>
+        </w:rPr>
+        <w:t xml:space="preserve"> </w:t>
+      </w:r>
+      <w:r>
+        <w:rPr>
+          <w:sz w:val="28"/>
+          <w:szCs w:val="28"/>
+        </w:rPr>
+        <w:t>що містить справжнє значення математичного сподівання, і лише</w:t>
+      </w:r>
+      <w:r>
+        <w:rPr>
+          <w:sz w:val="28"/>
+          <w:szCs w:val="28"/>
+        </w:rPr>
+        <w:t xml:space="preserve"> </w:t>
+      </w:r>
+      <w:r>
+        <w:rPr>
+          <w:sz w:val="28"/>
+          <w:szCs w:val="28"/>
+        </w:rPr>
+        <w:t>5% вибірок дали б помилковий інтервал.</w:t>
+      </w:r>
+    </w:p>
+    <w:p>
+      <w:pPr>
+        <w:widowControl/>
+        <w:autoSpaceDE/>
+        <w:autoSpaceDN/>
+        <w:spacing w:after="160" w:line="360" w:lineRule="auto"/>
+        <w:jc w:val="both"/>
+        <w:rPr>
+          <w:sz w:val="28"/>
+          <w:szCs w:val="28"/>
+        </w:rPr>
+      </w:pPr>
+      <w:r>
+        <w:rPr>
+          <w:sz w:val="28"/>
+          <w:szCs w:val="28"/>
+        </w:rPr>
+        <w:tab/>
+      </w:r>
+      <w:r>
+        <w:rPr>
+          <w:sz w:val="28"/>
+          <w:szCs w:val="28"/>
+        </w:rPr>
+        <w:t>Інформація про точність оцінки передається довжиною інтервалу.</w:t>
+      </w:r>
+      <w:r>
+        <w:rPr>
+          <w:sz w:val="28"/>
+          <w:szCs w:val="28"/>
+        </w:rPr>
+        <w:t xml:space="preserve"> </w:t>
+      </w:r>
+      <w:r>
+        <w:rPr>
+          <w:sz w:val="28"/>
+          <w:szCs w:val="28"/>
+        </w:rPr>
+        <w:t>Короткий інтервал передбачає точну оцінку. Ми не можемо бути</w:t>
+      </w:r>
+      <w:r>
+        <w:rPr>
+          <w:sz w:val="28"/>
+          <w:szCs w:val="28"/>
+        </w:rPr>
+        <w:t xml:space="preserve"> </w:t>
+      </w:r>
+      <w:r>
+        <w:rPr>
+          <w:sz w:val="28"/>
+          <w:szCs w:val="28"/>
+        </w:rPr>
+        <w:t>впевнені, що інтервал містить справжнє значення невідомого</w:t>
+      </w:r>
+      <w:r>
+        <w:rPr>
+          <w:sz w:val="28"/>
+          <w:szCs w:val="28"/>
+        </w:rPr>
+        <w:t xml:space="preserve"> </w:t>
+      </w:r>
+      <w:r>
+        <w:rPr>
+          <w:sz w:val="28"/>
+          <w:szCs w:val="28"/>
+        </w:rPr>
+        <w:t>параметру генеральної сукупності, оскільки ми використовуємо</w:t>
+      </w:r>
+      <w:r>
+        <w:rPr>
+          <w:sz w:val="28"/>
+          <w:szCs w:val="28"/>
+        </w:rPr>
+        <w:t xml:space="preserve"> </w:t>
+      </w:r>
+      <w:r>
+        <w:rPr>
+          <w:sz w:val="28"/>
+          <w:szCs w:val="28"/>
+        </w:rPr>
+        <w:t>лише вибірку з генеральної сукупності для обчислення оцінки</w:t>
+      </w:r>
+      <w:r>
+        <w:rPr>
+          <w:sz w:val="28"/>
+          <w:szCs w:val="28"/>
+        </w:rPr>
+        <w:t xml:space="preserve"> </w:t>
+      </w:r>
+      <w:r>
+        <w:rPr>
+          <w:sz w:val="28"/>
+          <w:szCs w:val="28"/>
+        </w:rPr>
+        <w:t>параметру та довірчого інтервалу. Однак ми маємо високу</w:t>
+      </w:r>
+      <w:r>
+        <w:rPr>
+          <w:sz w:val="28"/>
+          <w:szCs w:val="28"/>
+        </w:rPr>
+        <w:t xml:space="preserve"> </w:t>
+      </w:r>
+      <w:r>
+        <w:rPr>
+          <w:sz w:val="28"/>
+          <w:szCs w:val="28"/>
+        </w:rPr>
+        <w:t>впевненість, що довірчий інтервал містить невідомий параметр</w:t>
+      </w:r>
+      <w:r>
+        <w:rPr>
+          <w:sz w:val="28"/>
+          <w:szCs w:val="28"/>
+        </w:rPr>
+        <w:t xml:space="preserve"> </w:t>
+      </w:r>
+      <w:r>
+        <w:rPr>
+          <w:sz w:val="28"/>
+          <w:szCs w:val="28"/>
+        </w:rPr>
+        <w:t>генеральної сукупності.</w:t>
+      </w:r>
+    </w:p>
+    <w:p>
+      <w:pPr>
+        <w:widowControl/>
+        <w:autoSpaceDE/>
+        <w:autoSpaceDN/>
+        <w:spacing w:after="160" w:line="360" w:lineRule="auto"/>
+        <w:jc w:val="both"/>
+        <w:rPr>
+          <w:sz w:val="28"/>
+          <w:szCs w:val="28"/>
+          <w:lang w:val="en-US"/>
+        </w:rPr>
+      </w:pPr>
+      <w:r>
         <w:rPr>
           <w:b/>
           <w:bCs/>
           <w:sz w:val="28"/>
           <w:szCs w:val="28"/>
         </w:rPr>
-      </w:pPr>
-      <w:r>
+        <w:tab/>
+      </w:r>
+      <w:r>
+        <w:rPr>
+          <w:sz w:val="28"/>
+          <w:szCs w:val="28"/>
+        </w:rPr>
+        <w:t>Я</w:t>
+      </w:r>
+      <w:r>
+        <w:rPr>
+          <w:sz w:val="28"/>
+          <w:szCs w:val="28"/>
+        </w:rPr>
+        <w:t>кщо вибіркове середнє</w:t>
+      </w:r>
+      <w:r>
+        <w:rPr>
+          <w:sz w:val="28"/>
+          <w:szCs w:val="28"/>
+        </w:rPr>
+        <w:t xml:space="preserve"> </w:t>
+      </w:r>
+      <m:oMath>
+        <m:acc>
+          <m:accPr>
+            <m:chr m:val="̅"/>
+            <m:ctrlPr>
+              <w:rPr>
+                <w:rFonts w:ascii="Cambria Math" w:hAnsi="Cambria Math"/>
+                <w:i/>
+                <w:sz w:val="28"/>
+                <w:szCs w:val="28"/>
+                <w:lang w:val="en-US"/>
+              </w:rPr>
+            </m:ctrlPr>
+          </m:accPr>
+          <m:e>
+            <m:r>
+              <w:rPr>
+                <w:rFonts w:ascii="Cambria Math" w:hAnsi="Cambria Math"/>
+                <w:sz w:val="28"/>
+                <w:szCs w:val="28"/>
+                <w:lang w:val="en-US"/>
+              </w:rPr>
+              <m:t>x</m:t>
+            </m:r>
+          </m:e>
+        </m:acc>
+      </m:oMath>
+      <w:r>
+        <w:rPr>
+          <w:sz w:val="28"/>
+          <w:szCs w:val="28"/>
+        </w:rPr>
+        <w:t xml:space="preserve"> для випадкової вибірки</w:t>
+      </w:r>
+      <w:r>
+        <w:rPr>
+          <w:sz w:val="28"/>
+          <w:szCs w:val="28"/>
+        </w:rPr>
+        <w:t xml:space="preserve"> </w:t>
+      </w:r>
+      <w:r>
+        <w:rPr>
+          <w:sz w:val="28"/>
+          <w:szCs w:val="28"/>
+        </w:rPr>
+        <w:t xml:space="preserve">об’ємом </w:t>
+      </w:r>
+      <w:r>
+        <w:rPr>
+          <w:i/>
+          <w:iCs/>
+          <w:sz w:val="28"/>
+          <w:szCs w:val="28"/>
+        </w:rPr>
+        <w:t xml:space="preserve">n </w:t>
+      </w:r>
+      <w:r>
+        <w:rPr>
+          <w:sz w:val="28"/>
+          <w:szCs w:val="28"/>
+        </w:rPr>
+        <w:t>від нормальної генеральної сукупності з відомою</w:t>
+      </w:r>
+      <w:r>
+        <w:rPr>
+          <w:sz w:val="28"/>
+          <w:szCs w:val="28"/>
+        </w:rPr>
+        <w:t xml:space="preserve"> </w:t>
+      </w:r>
+      <w:r>
+        <w:rPr>
+          <w:sz w:val="28"/>
+          <w:szCs w:val="28"/>
+        </w:rPr>
+        <w:t xml:space="preserve">дисперсією </w:t>
+      </w:r>
+      <w:r>
+        <w:rPr>
+          <w:i/>
+          <w:iCs/>
+          <w:sz w:val="28"/>
+          <w:szCs w:val="28"/>
+        </w:rPr>
+        <w:t>σ</w:t>
+      </w:r>
+      <w:r>
+        <w:rPr>
+          <w:i/>
+          <w:iCs/>
+          <w:sz w:val="28"/>
+          <w:szCs w:val="28"/>
+          <w:vertAlign w:val="superscript"/>
+          <w:lang w:val="en-US"/>
+        </w:rPr>
+        <w:t>2</w:t>
+      </w:r>
+      <w:r>
+        <w:rPr>
+          <w:sz w:val="28"/>
+          <w:szCs w:val="28"/>
+        </w:rPr>
+        <w:t xml:space="preserve">, 100(1 - </w:t>
+      </w:r>
+      <w:r>
+        <w:rPr>
+          <w:i/>
+          <w:iCs/>
+          <w:sz w:val="28"/>
+          <w:szCs w:val="28"/>
+        </w:rPr>
+        <w:t>α</w:t>
+      </w:r>
+      <w:r>
+        <w:rPr>
+          <w:sz w:val="28"/>
+          <w:szCs w:val="28"/>
+        </w:rPr>
+        <w:t xml:space="preserve">)% довірчий інтервал на </w:t>
+      </w:r>
+      <w:r>
+        <w:rPr>
+          <w:i/>
+          <w:iCs/>
+          <w:sz w:val="28"/>
+          <w:szCs w:val="28"/>
+        </w:rPr>
+        <w:t xml:space="preserve">μ </w:t>
+      </w:r>
+      <w:r>
+        <w:rPr>
+          <w:sz w:val="28"/>
+          <w:szCs w:val="28"/>
+        </w:rPr>
+        <w:t>задається за</w:t>
+      </w:r>
+      <w:r>
+        <w:rPr>
+          <w:sz w:val="28"/>
+          <w:szCs w:val="28"/>
+          <w:lang w:val="en-US"/>
+        </w:rPr>
+        <w:t xml:space="preserve"> </w:t>
+      </w:r>
+      <w:r>
+        <w:rPr>
+          <w:sz w:val="28"/>
+          <w:szCs w:val="28"/>
+        </w:rPr>
+        <w:t>формулою:</w:t>
+      </w:r>
+    </w:p>
+    <w:p>
+      <w:pPr>
+        <w:widowControl/>
+        <w:autoSpaceDE/>
+        <w:autoSpaceDN/>
+        <w:spacing w:after="160" w:line="360" w:lineRule="auto"/>
+        <w:jc w:val="center"/>
         <w:rPr>
           <w:b/>
           <w:bCs/>
           <w:sz w:val="28"/>
           <w:szCs w:val="28"/>
         </w:rPr>
+      </w:pPr>
+      <w:r>
+        <w:rPr>
+          <w:noProof/>
+          <w14:ligatures w14:val="standardContextual"/>
+        </w:rPr>
+        <w:drawing>
+          <wp:inline distT="0" distB="0" distL="0" distR="0" wp14:anchorId="39B45493" wp14:editId="5A1D8992">
+            <wp:extent cx="3775841" cy="608965"/>
+            <wp:effectExtent l="0" t="0" r="0" b="635"/>
+            <wp:docPr id="761616889" name="Рисунок 1" descr="Зображення, що містить Шрифт, текст, білий, ряд&#10;&#10;Автоматично згенерований опис"/>
+            <wp:cNvGraphicFramePr>
+              <a:graphicFrameLocks xmlns:a="http://schemas.openxmlformats.org/drawingml/2006/main" noChangeAspect="1"/>
+            </wp:cNvGraphicFramePr>
+            <a:graphic xmlns:a="http://schemas.openxmlformats.org/drawingml/2006/main">
+              <a:graphicData uri="http://schemas.openxmlformats.org/drawingml/2006/picture">
+                <pic:pic xmlns:pic="http://schemas.openxmlformats.org/drawingml/2006/picture">
+                  <pic:nvPicPr>
+                    <pic:cNvPr id="761616889" name="Рисунок 1" descr="Зображення, що містить Шрифт, текст, білий, ряд&#10;&#10;Автоматично згенерований опис"/>
+                    <pic:cNvPicPr/>
+                  </pic:nvPicPr>
+                  <pic:blipFill rotWithShape="1">
+                    <a:blip r:embed="rId8"/>
+                    <a:srcRect t="11877" b="12114"/>
+                    <a:stretch/>
+                  </pic:blipFill>
+                  <pic:spPr bwMode="auto">
+                    <a:xfrm>
+                      <a:off x="0" y="0"/>
+                      <a:ext cx="3794723" cy="612010"/>
+                    </a:xfrm>
+                    <a:prstGeom prst="rect">
+                      <a:avLst/>
+                    </a:prstGeom>
+                    <a:ln>
+                      <a:noFill/>
+                    </a:ln>
+                    <a:extLst>
+                      <a:ext uri="{53640926-AAD7-44D8-BBD7-CCE9431645EC}">
+                        <a14:shadowObscured xmlns:a14="http://schemas.microsoft.com/office/drawing/2010/main"/>
+                      </a:ext>
+                    </a:extLst>
+                  </pic:spPr>
+                </pic:pic>
+              </a:graphicData>
+            </a:graphic>
+          </wp:inline>
+        </w:drawing>
+      </w:r>
+    </w:p>
+    <w:p>
+      <w:pPr>
+        <w:widowControl/>
+        <w:autoSpaceDE/>
+        <w:autoSpaceDN/>
+        <w:spacing w:after="160" w:line="360" w:lineRule="auto"/>
+        <w:jc w:val="both"/>
+        <w:rPr>
+          <w:sz w:val="28"/>
+          <w:szCs w:val="28"/>
+        </w:rPr>
+      </w:pPr>
+      <w:r>
+        <w:rPr>
+          <w:sz w:val="28"/>
+          <w:szCs w:val="28"/>
+        </w:rPr>
         <w:lastRenderedPageBreak/>
-        <w:t>Мета роботи</w:t>
-      </w:r>
-    </w:p>
-    <w:p>
-      <w:pPr>
+        <w:tab/>
+      </w:r>
+      <w:r>
+        <w:rPr>
+          <w:sz w:val="28"/>
+          <w:szCs w:val="28"/>
+        </w:rPr>
+        <w:t>Якщо</w:t>
+      </w:r>
+      <w:r>
+        <w:rPr>
+          <w:sz w:val="28"/>
+          <w:szCs w:val="28"/>
+        </w:rPr>
+        <w:t xml:space="preserve"> </w:t>
+      </w:r>
+      <m:oMath>
+        <m:acc>
+          <m:accPr>
+            <m:chr m:val="̅"/>
+            <m:ctrlPr>
+              <w:rPr>
+                <w:rFonts w:ascii="Cambria Math" w:hAnsi="Cambria Math"/>
+                <w:i/>
+                <w:sz w:val="28"/>
+                <w:szCs w:val="28"/>
+                <w:lang w:val="en-US"/>
+              </w:rPr>
+            </m:ctrlPr>
+          </m:accPr>
+          <m:e>
+            <m:r>
+              <w:rPr>
+                <w:rFonts w:ascii="Cambria Math" w:hAnsi="Cambria Math"/>
+                <w:sz w:val="28"/>
+                <w:szCs w:val="28"/>
+                <w:lang w:val="en-US"/>
+              </w:rPr>
+              <m:t>x</m:t>
+            </m:r>
+          </m:e>
+        </m:acc>
+      </m:oMath>
+      <w:r>
+        <w:rPr>
+          <w:sz w:val="28"/>
+          <w:szCs w:val="28"/>
+        </w:rPr>
+        <w:t xml:space="preserve"> і </w:t>
+      </w:r>
+      <w:r>
+        <w:rPr>
+          <w:i/>
+          <w:iCs/>
+          <w:sz w:val="28"/>
+          <w:szCs w:val="28"/>
+        </w:rPr>
+        <w:t>s</w:t>
+      </w:r>
+      <w:r>
+        <w:rPr>
+          <w:sz w:val="28"/>
+          <w:szCs w:val="28"/>
+        </w:rPr>
+        <w:t xml:space="preserve"> – вибіркові середнє і середньоквадратичне відхилення</w:t>
+      </w:r>
+      <w:r>
+        <w:rPr>
+          <w:sz w:val="28"/>
+          <w:szCs w:val="28"/>
+        </w:rPr>
+        <w:t xml:space="preserve"> </w:t>
+      </w:r>
+      <w:r>
+        <w:rPr>
+          <w:sz w:val="28"/>
+          <w:szCs w:val="28"/>
+        </w:rPr>
+        <w:t>випадкової вибірки від нормального розподілу з невідомою</w:t>
+      </w:r>
+      <w:r>
+        <w:rPr>
+          <w:sz w:val="28"/>
+          <w:szCs w:val="28"/>
+        </w:rPr>
+        <w:t xml:space="preserve"> </w:t>
+      </w:r>
+      <w:r>
+        <w:rPr>
+          <w:sz w:val="28"/>
+          <w:szCs w:val="28"/>
+        </w:rPr>
+        <w:t xml:space="preserve">дисперсією </w:t>
+      </w:r>
+      <w:r>
+        <w:rPr>
+          <w:i/>
+          <w:iCs/>
+          <w:sz w:val="28"/>
+          <w:szCs w:val="28"/>
+        </w:rPr>
+        <w:t>σ</w:t>
+      </w:r>
+      <w:r>
+        <w:rPr>
+          <w:i/>
+          <w:iCs/>
+          <w:sz w:val="28"/>
+          <w:szCs w:val="28"/>
+          <w:vertAlign w:val="superscript"/>
+        </w:rPr>
+        <w:t>2</w:t>
+      </w:r>
+      <w:r>
+        <w:rPr>
+          <w:sz w:val="28"/>
+          <w:szCs w:val="28"/>
+        </w:rPr>
+        <w:t xml:space="preserve">, довірчий інтервал 100 (1 - </w:t>
+      </w:r>
+      <w:r>
+        <w:rPr>
+          <w:i/>
+          <w:iCs/>
+          <w:sz w:val="28"/>
+          <w:szCs w:val="28"/>
+        </w:rPr>
+        <w:t>α</w:t>
+      </w:r>
+      <w:r>
+        <w:rPr>
+          <w:sz w:val="28"/>
+          <w:szCs w:val="28"/>
+        </w:rPr>
+        <w:t xml:space="preserve">)% на </w:t>
+      </w:r>
+      <w:r>
+        <w:rPr>
+          <w:i/>
+          <w:iCs/>
+          <w:sz w:val="28"/>
+          <w:szCs w:val="28"/>
+        </w:rPr>
+        <w:t>μ</w:t>
+      </w:r>
+      <w:r>
+        <w:rPr>
+          <w:sz w:val="28"/>
+          <w:szCs w:val="28"/>
+        </w:rPr>
+        <w:t xml:space="preserve"> задається з</w:t>
+      </w:r>
+      <w:r>
+        <w:rPr>
+          <w:sz w:val="28"/>
+          <w:szCs w:val="28"/>
+        </w:rPr>
+        <w:t xml:space="preserve">а </w:t>
+      </w:r>
+      <w:r>
+        <w:rPr>
+          <w:sz w:val="28"/>
+          <w:szCs w:val="28"/>
+        </w:rPr>
+        <w:t>формулою:</w:t>
+      </w:r>
+    </w:p>
+    <w:p>
+      <w:pPr>
+        <w:widowControl/>
+        <w:autoSpaceDE/>
+        <w:autoSpaceDN/>
+        <w:spacing w:after="160" w:line="360" w:lineRule="auto"/>
+        <w:jc w:val="center"/>
         <w:rPr>
           <w:b/>
           <w:bCs/>
@@ -1149,25 +2296,55 @@
           <w:szCs w:val="28"/>
         </w:rPr>
       </w:pPr>
-    </w:p>
-    <w:p>
-      <w:pPr>
-        <w:rPr>
-          <w:sz w:val="28"/>
-          <w:szCs w:val="28"/>
-        </w:rPr>
-      </w:pPr>
-      <w:r>
-        <w:rPr>
-          <w:sz w:val="28"/>
-          <w:szCs w:val="28"/>
-        </w:rPr>
-        <w:tab/>
-        <w:t>Ознайомитись з методикою визначення інтервальних оцінок параметрів розподілу та дослідити, що впливає на якість інтервальних оцінок</w:t>
-      </w:r>
-    </w:p>
-    <w:p>
-      <w:pPr>
+      <w:r>
+        <w:rPr>
+          <w:noProof/>
+          <w14:ligatures w14:val="standardContextual"/>
+        </w:rPr>
+        <w:drawing>
+          <wp:inline distT="0" distB="0" distL="0" distR="0" wp14:anchorId="673AF87E" wp14:editId="5D184AA8">
+            <wp:extent cx="4521200" cy="754804"/>
+            <wp:effectExtent l="0" t="0" r="0" b="7620"/>
+            <wp:docPr id="1786749035" name="Рисунок 1" descr="Зображення, що містить текст, Шрифт, білий, типографія&#10;&#10;Автоматично згенерований опис"/>
+            <wp:cNvGraphicFramePr>
+              <a:graphicFrameLocks xmlns:a="http://schemas.openxmlformats.org/drawingml/2006/main" noChangeAspect="1"/>
+            </wp:cNvGraphicFramePr>
+            <a:graphic xmlns:a="http://schemas.openxmlformats.org/drawingml/2006/main">
+              <a:graphicData uri="http://schemas.openxmlformats.org/drawingml/2006/picture">
+                <pic:pic xmlns:pic="http://schemas.openxmlformats.org/drawingml/2006/picture">
+                  <pic:nvPicPr>
+                    <pic:cNvPr id="1786749035" name="Рисунок 1" descr="Зображення, що містить текст, Шрифт, білий, типографія&#10;&#10;Автоматично згенерований опис"/>
+                    <pic:cNvPicPr/>
+                  </pic:nvPicPr>
+                  <pic:blipFill>
+                    <a:blip r:embed="rId9"/>
+                    <a:stretch>
+                      <a:fillRect/>
+                    </a:stretch>
+                  </pic:blipFill>
+                  <pic:spPr>
+                    <a:xfrm>
+                      <a:off x="0" y="0"/>
+                      <a:ext cx="4564136" cy="761972"/>
+                    </a:xfrm>
+                    <a:prstGeom prst="rect">
+                      <a:avLst/>
+                    </a:prstGeom>
+                  </pic:spPr>
+                </pic:pic>
+              </a:graphicData>
+            </a:graphic>
+          </wp:inline>
+        </w:drawing>
+      </w:r>
+    </w:p>
+    <w:p>
+      <w:pPr>
+        <w:widowControl/>
+        <w:autoSpaceDE/>
+        <w:autoSpaceDN/>
+        <w:spacing w:after="160" w:line="360" w:lineRule="auto"/>
+        <w:jc w:val="both"/>
         <w:rPr>
           <w:b/>
           <w:bCs/>
@@ -1175,29 +2352,580 @@
           <w:szCs w:val="28"/>
         </w:rPr>
       </w:pPr>
-    </w:p>
-    <w:p>
-      <w:pPr>
-        <w:jc w:val="center"/>
+      <w:r>
+        <w:rPr>
+          <w:sz w:val="28"/>
+          <w:szCs w:val="28"/>
+        </w:rPr>
+        <w:tab/>
+      </w:r>
+      <w:r>
+        <w:rPr>
+          <w:sz w:val="28"/>
+          <w:szCs w:val="28"/>
+        </w:rPr>
+        <w:t xml:space="preserve">Якщо </w:t>
+      </w:r>
+      <m:oMath>
+        <m:acc>
+          <m:accPr>
+            <m:chr m:val="̅"/>
+            <m:ctrlPr>
+              <w:rPr>
+                <w:rFonts w:ascii="Cambria Math" w:hAnsi="Cambria Math"/>
+                <w:i/>
+                <w:sz w:val="28"/>
+                <w:szCs w:val="28"/>
+                <w:lang w:val="en-US"/>
+              </w:rPr>
+            </m:ctrlPr>
+          </m:accPr>
+          <m:e>
+            <m:r>
+              <w:rPr>
+                <w:rFonts w:ascii="Cambria Math" w:hAnsi="Cambria Math"/>
+                <w:sz w:val="28"/>
+                <w:szCs w:val="28"/>
+                <w:lang w:val="en-US"/>
+              </w:rPr>
+              <m:t>x</m:t>
+            </m:r>
+          </m:e>
+        </m:acc>
+      </m:oMath>
+      <w:r>
+        <w:rPr>
+          <w:sz w:val="28"/>
+          <w:szCs w:val="28"/>
+        </w:rPr>
+        <w:t xml:space="preserve"> і </w:t>
+      </w:r>
+      <w:r>
+        <w:rPr>
+          <w:i/>
+          <w:iCs/>
+          <w:sz w:val="28"/>
+          <w:szCs w:val="28"/>
+        </w:rPr>
+        <w:t>s</w:t>
+      </w:r>
+      <w:r>
+        <w:rPr>
+          <w:i/>
+          <w:iCs/>
+          <w:sz w:val="28"/>
+          <w:szCs w:val="28"/>
+          <w:vertAlign w:val="superscript"/>
+        </w:rPr>
+        <w:t>2</w:t>
+      </w:r>
+      <w:r>
         <w:rPr>
           <w:b/>
           <w:bCs/>
           <w:sz w:val="28"/>
           <w:szCs w:val="28"/>
         </w:rPr>
-      </w:pPr>
-      <w:r>
+        <w:t xml:space="preserve">- </w:t>
+      </w:r>
+      <w:r>
+        <w:rPr>
+          <w:sz w:val="28"/>
+          <w:szCs w:val="28"/>
+        </w:rPr>
+        <w:t>дисперсія випадкової вибірки n спостережень від</w:t>
+      </w:r>
+      <w:r>
+        <w:rPr>
+          <w:sz w:val="28"/>
+          <w:szCs w:val="28"/>
+        </w:rPr>
+        <w:t xml:space="preserve"> </w:t>
+      </w:r>
+      <w:r>
+        <w:rPr>
+          <w:sz w:val="28"/>
+          <w:szCs w:val="28"/>
+        </w:rPr>
+        <w:t>генеральної сукупності з нормальним розподілом з невідомою</w:t>
+      </w:r>
+      <w:r>
+        <w:rPr>
+          <w:sz w:val="28"/>
+          <w:szCs w:val="28"/>
+        </w:rPr>
+        <w:t xml:space="preserve"> </w:t>
+      </w:r>
+      <w:r>
+        <w:rPr>
+          <w:sz w:val="28"/>
+          <w:szCs w:val="28"/>
+        </w:rPr>
+        <w:t xml:space="preserve">дисперсією </w:t>
+      </w:r>
+      <w:r>
+        <w:rPr>
+          <w:i/>
+          <w:iCs/>
+          <w:sz w:val="28"/>
+          <w:szCs w:val="28"/>
+        </w:rPr>
+        <w:t>σ</w:t>
+      </w:r>
+      <w:r>
+        <w:rPr>
+          <w:i/>
+          <w:iCs/>
+          <w:sz w:val="28"/>
+          <w:szCs w:val="28"/>
+          <w:vertAlign w:val="superscript"/>
+        </w:rPr>
+        <w:t>2</w:t>
+      </w:r>
+      <w:r>
+        <w:rPr>
+          <w:sz w:val="28"/>
+          <w:szCs w:val="28"/>
+        </w:rPr>
+        <w:t xml:space="preserve">, то довірчий інтервал на </w:t>
+      </w:r>
+      <w:r>
+        <w:rPr>
+          <w:i/>
+          <w:iCs/>
+          <w:sz w:val="28"/>
+          <w:szCs w:val="28"/>
+        </w:rPr>
+        <w:t>σ</w:t>
+      </w:r>
+      <w:r>
+        <w:rPr>
+          <w:i/>
+          <w:iCs/>
+          <w:sz w:val="28"/>
+          <w:szCs w:val="28"/>
+          <w:vertAlign w:val="superscript"/>
+        </w:rPr>
+        <w:t>2</w:t>
+      </w:r>
+      <w:r>
+        <w:rPr>
+          <w:sz w:val="28"/>
+          <w:szCs w:val="28"/>
+        </w:rPr>
+        <w:t xml:space="preserve"> з надійністю 100 (1 - </w:t>
+      </w:r>
+      <w:r>
+        <w:rPr>
+          <w:i/>
+          <w:iCs/>
+          <w:sz w:val="28"/>
+          <w:szCs w:val="28"/>
+        </w:rPr>
+        <w:t>α</w:t>
+      </w:r>
+      <w:r>
+        <w:rPr>
+          <w:sz w:val="28"/>
+          <w:szCs w:val="28"/>
+        </w:rPr>
+        <w:t>)%</w:t>
+      </w:r>
+      <w:r>
+        <w:rPr>
+          <w:sz w:val="28"/>
+          <w:szCs w:val="28"/>
+        </w:rPr>
+        <w:t xml:space="preserve"> </w:t>
+      </w:r>
+      <w:r>
+        <w:rPr>
+          <w:sz w:val="28"/>
+          <w:szCs w:val="28"/>
+        </w:rPr>
+        <w:t>дорівнює:</w:t>
+      </w:r>
+    </w:p>
+    <w:p>
+      <w:pPr>
+        <w:widowControl/>
+        <w:autoSpaceDE/>
+        <w:autoSpaceDN/>
+        <w:spacing w:after="160" w:line="360" w:lineRule="auto"/>
+        <w:jc w:val="center"/>
         <w:rPr>
           <w:b/>
           <w:bCs/>
           <w:sz w:val="28"/>
           <w:szCs w:val="28"/>
         </w:rPr>
-        <w:t>Теоретичні відомості</w:t>
-      </w:r>
-    </w:p>
-    <w:p>
-      <w:pPr>
+      </w:pPr>
+      <w:r>
+        <w:rPr>
+          <w:noProof/>
+          <w14:ligatures w14:val="standardContextual"/>
+        </w:rPr>
+        <w:drawing>
+          <wp:inline distT="0" distB="0" distL="0" distR="0" wp14:anchorId="3B6F5DFC" wp14:editId="56847482">
+            <wp:extent cx="3162300" cy="1005133"/>
+            <wp:effectExtent l="0" t="0" r="0" b="5080"/>
+            <wp:docPr id="319171342" name="Рисунок 1" descr="Зображення, що містить Шрифт, почерк, білий, ряд&#10;&#10;Автоматично згенерований опис"/>
+            <wp:cNvGraphicFramePr>
+              <a:graphicFrameLocks xmlns:a="http://schemas.openxmlformats.org/drawingml/2006/main" noChangeAspect="1"/>
+            </wp:cNvGraphicFramePr>
+            <a:graphic xmlns:a="http://schemas.openxmlformats.org/drawingml/2006/main">
+              <a:graphicData uri="http://schemas.openxmlformats.org/drawingml/2006/picture">
+                <pic:pic xmlns:pic="http://schemas.openxmlformats.org/drawingml/2006/picture">
+                  <pic:nvPicPr>
+                    <pic:cNvPr id="319171342" name="Рисунок 1" descr="Зображення, що містить Шрифт, почерк, білий, ряд&#10;&#10;Автоматично згенерований опис"/>
+                    <pic:cNvPicPr/>
+                  </pic:nvPicPr>
+                  <pic:blipFill>
+                    <a:blip r:embed="rId10"/>
+                    <a:stretch>
+                      <a:fillRect/>
+                    </a:stretch>
+                  </pic:blipFill>
+                  <pic:spPr>
+                    <a:xfrm>
+                      <a:off x="0" y="0"/>
+                      <a:ext cx="3169905" cy="1007550"/>
+                    </a:xfrm>
+                    <a:prstGeom prst="rect">
+                      <a:avLst/>
+                    </a:prstGeom>
+                  </pic:spPr>
+                </pic:pic>
+              </a:graphicData>
+            </a:graphic>
+          </wp:inline>
+        </w:drawing>
+      </w:r>
+    </w:p>
+    <w:p>
+      <w:pPr>
+        <w:widowControl/>
+        <w:autoSpaceDE/>
+        <w:autoSpaceDN/>
+        <w:spacing w:after="160" w:line="360" w:lineRule="auto"/>
+        <w:jc w:val="both"/>
+        <w:rPr>
+          <w:sz w:val="28"/>
+          <w:szCs w:val="28"/>
+        </w:rPr>
+      </w:pPr>
+      <w:r>
+        <w:rPr>
+          <w:sz w:val="28"/>
+          <w:szCs w:val="28"/>
+        </w:rPr>
+        <w:t>Де</w:t>
+      </w:r>
+      <w:r>
+        <w:rPr>
+          <w:sz w:val="28"/>
+          <w:szCs w:val="28"/>
+          <w:lang w:val="en-US"/>
+        </w:rPr>
+        <w:t xml:space="preserve"> </w:t>
+      </w:r>
+      <w:r>
+        <w:rPr>
+          <w:sz w:val="32"/>
+          <w:szCs w:val="32"/>
+        </w:rPr>
+        <w:t xml:space="preserve"> </w:t>
+      </w:r>
+      <m:oMath>
+        <m:sSubSup>
+          <m:sSubSupPr>
+            <m:ctrlPr>
+              <w:rPr>
+                <w:rFonts w:ascii="Cambria Math" w:hAnsi="Cambria Math"/>
+                <w:sz w:val="32"/>
+                <w:szCs w:val="32"/>
+              </w:rPr>
+            </m:ctrlPr>
+          </m:sSubSupPr>
+          <m:e>
+            <m:r>
+              <w:rPr>
+                <w:rFonts w:ascii="Cambria Math" w:hAnsi="Cambria Math"/>
+                <w:sz w:val="32"/>
+                <w:szCs w:val="32"/>
+              </w:rPr>
+              <m:t>χ</m:t>
+            </m:r>
+          </m:e>
+          <m:sub>
+            <m:r>
+              <m:rPr>
+                <m:sty m:val="p"/>
+              </m:rPr>
+              <w:rPr>
+                <w:rFonts w:ascii="Cambria Math" w:hAnsi="Cambria Math"/>
+                <w:sz w:val="32"/>
+                <w:szCs w:val="32"/>
+              </w:rPr>
+              <m:t>α</m:t>
+            </m:r>
+            <m:r>
+              <m:rPr>
+                <m:sty m:val="p"/>
+              </m:rPr>
+              <w:rPr>
+                <w:rFonts w:ascii="Cambria Math"/>
+                <w:sz w:val="32"/>
+                <w:szCs w:val="32"/>
+              </w:rPr>
+              <m:t>/2, n</m:t>
+            </m:r>
+            <m:r>
+              <m:rPr>
+                <m:sty m:val="p"/>
+              </m:rPr>
+              <w:rPr>
+                <w:rFonts w:ascii="Cambria Math"/>
+                <w:sz w:val="32"/>
+                <w:szCs w:val="32"/>
+              </w:rPr>
+              <m:t>-</m:t>
+            </m:r>
+            <m:r>
+              <m:rPr>
+                <m:sty m:val="p"/>
+              </m:rPr>
+              <w:rPr>
+                <w:rFonts w:ascii="Cambria Math"/>
+                <w:sz w:val="32"/>
+                <w:szCs w:val="32"/>
+              </w:rPr>
+              <m:t>1</m:t>
+            </m:r>
+          </m:sub>
+          <m:sup>
+            <m:r>
+              <w:rPr>
+                <w:rFonts w:ascii="Cambria Math" w:hAnsi="Cambria Math"/>
+                <w:sz w:val="32"/>
+                <w:szCs w:val="32"/>
+              </w:rPr>
+              <m:t>2</m:t>
+            </m:r>
+          </m:sup>
+        </m:sSubSup>
+      </m:oMath>
+      <w:r>
+        <w:rPr>
+          <w:sz w:val="32"/>
+          <w:szCs w:val="32"/>
+          <w:lang w:val="en-US"/>
+        </w:rPr>
+        <w:t xml:space="preserve"> </w:t>
+      </w:r>
+      <w:r>
+        <w:rPr>
+          <w:sz w:val="32"/>
+          <w:szCs w:val="32"/>
+        </w:rPr>
+        <w:t>і</w:t>
+      </w:r>
+      <w:r>
+        <w:rPr>
+          <w:sz w:val="32"/>
+          <w:szCs w:val="32"/>
+          <w:lang w:val="en-US"/>
+        </w:rPr>
+        <w:t xml:space="preserve"> </w:t>
+      </w:r>
+      <w:r>
+        <w:rPr>
+          <w:sz w:val="32"/>
+          <w:szCs w:val="32"/>
+        </w:rPr>
+        <w:t xml:space="preserve"> </w:t>
+      </w:r>
+      <w:r>
+        <w:rPr>
+          <w:sz w:val="32"/>
+          <w:szCs w:val="32"/>
+          <w:lang w:val="en-US"/>
+        </w:rPr>
+        <w:t xml:space="preserve"> </w:t>
+      </w:r>
+      <m:oMath>
+        <m:sSubSup>
+          <m:sSubSupPr>
+            <m:ctrlPr>
+              <w:rPr>
+                <w:rFonts w:ascii="Cambria Math" w:hAnsi="Cambria Math"/>
+                <w:sz w:val="32"/>
+                <w:szCs w:val="32"/>
+              </w:rPr>
+            </m:ctrlPr>
+          </m:sSubSupPr>
+          <m:e>
+            <m:r>
+              <w:rPr>
+                <w:rFonts w:ascii="Cambria Math" w:hAnsi="Cambria Math"/>
+                <w:sz w:val="32"/>
+                <w:szCs w:val="32"/>
+              </w:rPr>
+              <m:t>χ</m:t>
+            </m:r>
+          </m:e>
+          <m:sub>
+            <m:r>
+              <m:rPr>
+                <m:sty m:val="p"/>
+              </m:rPr>
+              <w:rPr>
+                <w:rFonts w:ascii="Cambria Math" w:hAnsi="Cambria Math"/>
+                <w:sz w:val="32"/>
+                <w:szCs w:val="32"/>
+              </w:rPr>
+              <m:t>1</m:t>
+            </m:r>
+            <m:r>
+              <w:rPr>
+                <w:rFonts w:ascii="Cambria Math" w:hAnsi="Cambria Math"/>
+                <w:sz w:val="32"/>
+                <w:szCs w:val="32"/>
+              </w:rPr>
+              <m:t>-</m:t>
+            </m:r>
+            <m:r>
+              <m:rPr>
+                <m:sty m:val="p"/>
+              </m:rPr>
+              <w:rPr>
+                <w:rFonts w:ascii="Cambria Math" w:hAnsi="Cambria Math"/>
+                <w:sz w:val="32"/>
+                <w:szCs w:val="32"/>
+              </w:rPr>
+              <m:t>α</m:t>
+            </m:r>
+            <m:r>
+              <m:rPr>
+                <m:sty m:val="p"/>
+              </m:rPr>
+              <w:rPr>
+                <w:rFonts w:ascii="Cambria Math"/>
+                <w:sz w:val="32"/>
+                <w:szCs w:val="32"/>
+              </w:rPr>
+              <m:t>/2, n</m:t>
+            </m:r>
+            <m:r>
+              <m:rPr>
+                <m:sty m:val="p"/>
+              </m:rPr>
+              <w:rPr>
+                <w:rFonts w:ascii="Cambria Math"/>
+                <w:sz w:val="32"/>
+                <w:szCs w:val="32"/>
+              </w:rPr>
+              <m:t>-</m:t>
+            </m:r>
+            <m:r>
+              <m:rPr>
+                <m:sty m:val="p"/>
+              </m:rPr>
+              <w:rPr>
+                <w:rFonts w:ascii="Cambria Math"/>
+                <w:sz w:val="32"/>
+                <w:szCs w:val="32"/>
+              </w:rPr>
+              <m:t>1</m:t>
+            </m:r>
+          </m:sub>
+          <m:sup>
+            <m:r>
+              <w:rPr>
+                <w:rFonts w:ascii="Cambria Math" w:hAnsi="Cambria Math"/>
+                <w:sz w:val="32"/>
+                <w:szCs w:val="32"/>
+              </w:rPr>
+              <m:t>2</m:t>
+            </m:r>
+          </m:sup>
+        </m:sSubSup>
+      </m:oMath>
+      <w:r>
+        <w:rPr>
+          <w:sz w:val="32"/>
+          <w:szCs w:val="32"/>
+          <w:lang w:val="en-US"/>
+        </w:rPr>
+        <w:t xml:space="preserve"> </w:t>
+      </w:r>
+      <w:r>
+        <w:rPr>
+          <w:sz w:val="28"/>
+          <w:szCs w:val="28"/>
+        </w:rPr>
+        <w:t xml:space="preserve">значення персентилів функції розподілу </w:t>
+      </w:r>
+      <m:oMath>
+        <m:sSup>
+          <m:sSupPr>
+            <m:ctrlPr>
+              <w:rPr>
+                <w:rFonts w:ascii="Cambria Math" w:hAnsi="Cambria Math"/>
+                <w:i/>
+                <w:iCs/>
+                <w:sz w:val="32"/>
+                <w:szCs w:val="32"/>
+              </w:rPr>
+            </m:ctrlPr>
+          </m:sSupPr>
+          <m:e>
+            <m:r>
+              <w:rPr>
+                <w:rFonts w:ascii="Cambria Math" w:hAnsi="Cambria Math"/>
+                <w:sz w:val="32"/>
+                <w:szCs w:val="32"/>
+              </w:rPr>
+              <m:t>χ</m:t>
+            </m:r>
+          </m:e>
+          <m:sup>
+            <m:r>
+              <w:rPr>
+                <w:rFonts w:ascii="Cambria Math" w:hAnsi="Cambria Math"/>
+                <w:sz w:val="32"/>
+                <w:szCs w:val="32"/>
+              </w:rPr>
+              <m:t>2</m:t>
+            </m:r>
+          </m:sup>
+        </m:sSup>
+      </m:oMath>
+      <w:r>
+        <w:rPr>
+          <w:sz w:val="28"/>
+          <w:szCs w:val="28"/>
+        </w:rPr>
+        <w:t xml:space="preserve"> </w:t>
+      </w:r>
+      <w:r>
+        <w:rPr>
+          <w:sz w:val="28"/>
+          <w:szCs w:val="28"/>
+        </w:rPr>
+        <w:t>з відповідними α та з n - 1 степенями вільності.</w:t>
+      </w:r>
+      <w:r>
+        <w:rPr>
+          <w:sz w:val="28"/>
+          <w:szCs w:val="28"/>
+        </w:rPr>
+        <w:br w:type="page"/>
+      </w:r>
+    </w:p>
+    <w:p>
+      <w:pPr>
+        <w:jc w:val="center"/>
         <w:rPr>
           <w:b/>
           <w:bCs/>
@@ -1205,16 +2933,117 @@
           <w:szCs w:val="28"/>
         </w:rPr>
       </w:pPr>
-    </w:p>
-    <w:p>
-      <w:pPr>
+      <w:r>
         <w:rPr>
           <w:b/>
           <w:bCs/>
           <w:sz w:val="28"/>
           <w:szCs w:val="28"/>
         </w:rPr>
-      </w:pPr>
+        <w:lastRenderedPageBreak/>
+        <w:t>Завдання</w:t>
+      </w:r>
+    </w:p>
+    <w:p>
+      <w:pPr>
+        <w:rPr>
+          <w:b/>
+          <w:bCs/>
+          <w:sz w:val="28"/>
+          <w:szCs w:val="28"/>
+        </w:rPr>
+      </w:pPr>
+    </w:p>
+    <w:p>
+      <w:pPr>
+        <w:spacing w:line="360" w:lineRule="auto"/>
+        <w:rPr>
+          <w:rFonts w:ascii="Times New Roman" w:eastAsia="Times New Roman" w:hAnsi="Times New Roman" w:cs="Times New Roman"/>
+          <w:sz w:val="28"/>
+        </w:rPr>
+      </w:pPr>
+      <w:r>
+        <w:rPr>
+          <w:rFonts w:ascii="Times New Roman" w:eastAsia="Times New Roman" w:hAnsi="Times New Roman" w:cs="Times New Roman"/>
+          <w:sz w:val="28"/>
+          <w:lang w:val="en-US"/>
+        </w:rPr>
+        <w:t xml:space="preserve">      </w:t>
+      </w:r>
+      <w:r>
+        <w:rPr>
+          <w:rFonts w:ascii="Times New Roman" w:eastAsia="Times New Roman" w:hAnsi="Times New Roman" w:cs="Times New Roman"/>
+          <w:sz w:val="28"/>
+        </w:rPr>
+        <w:t xml:space="preserve">Продовжити роботу зі згенерованими вибірками у л/р </w:t>
+      </w:r>
+      <w:r>
+        <w:rPr>
+          <w:rFonts w:ascii="Times New Roman" w:eastAsia="Times New Roman" w:hAnsi="Times New Roman" w:cs="Times New Roman"/>
+          <w:sz w:val="28"/>
+        </w:rPr>
+        <w:t>№</w:t>
+      </w:r>
+      <w:r>
+        <w:rPr>
+          <w:rFonts w:ascii="Times New Roman" w:eastAsia="Times New Roman" w:hAnsi="Times New Roman" w:cs="Times New Roman"/>
+          <w:sz w:val="28"/>
+        </w:rPr>
+        <w:t>1 та:</w:t>
+      </w:r>
+    </w:p>
+    <w:p>
+      <w:pPr>
+        <w:pStyle w:val="a7"/>
+        <w:numPr>
+          <w:ilvl w:val="0"/>
+          <w:numId w:val="2"/>
+        </w:numPr>
+        <w:spacing w:line="360" w:lineRule="auto"/>
+        <w:ind w:left="0" w:firstLine="709"/>
+        <w:rPr>
+          <w:sz w:val="28"/>
+        </w:rPr>
+      </w:pPr>
+      <w:r>
+        <w:rPr>
+          <w:sz w:val="28"/>
+        </w:rPr>
+        <w:t>Побудувати 95% двосторонні довірчі інтервали на математичне</w:t>
+      </w:r>
+      <w:r>
+        <w:rPr>
+          <w:sz w:val="28"/>
+          <w:lang w:val="en-US"/>
+        </w:rPr>
+        <w:t xml:space="preserve"> </w:t>
+      </w:r>
+      <w:r>
+        <w:rPr>
+          <w:sz w:val="28"/>
+        </w:rPr>
+        <w:t>сподівання та середньоквадратичне відхилення.</w:t>
+      </w:r>
+    </w:p>
+    <w:p>
+      <w:pPr>
+        <w:pStyle w:val="a7"/>
+        <w:numPr>
+          <w:ilvl w:val="0"/>
+          <w:numId w:val="2"/>
+        </w:numPr>
+        <w:spacing w:line="360" w:lineRule="auto"/>
+        <w:ind w:left="0" w:firstLine="709"/>
+        <w:rPr>
+          <w:sz w:val="28"/>
+        </w:rPr>
+      </w:pPr>
+      <w:r>
+        <w:rPr>
+          <w:sz w:val="28"/>
+        </w:rPr>
+        <w:t>Дослідити залежність оцінок від рівня довіри та обсягу вибірки.</w:t>
+      </w:r>
     </w:p>
     <w:p>
       <w:pPr>
@@ -1223,6 +3052,22 @@
         <w:autoSpaceDN/>
         <w:spacing w:after="160" w:line="259" w:lineRule="auto"/>
         <w:rPr>
+          <w:sz w:val="28"/>
+          <w:szCs w:val="28"/>
+        </w:rPr>
+      </w:pPr>
+      <w:r>
+        <w:rPr>
+          <w:sz w:val="28"/>
+          <w:szCs w:val="28"/>
+        </w:rPr>
+        <w:br w:type="page"/>
+      </w:r>
+    </w:p>
+    <w:p>
+      <w:pPr>
+        <w:jc w:val="center"/>
+        <w:rPr>
           <w:b/>
           <w:bCs/>
           <w:sz w:val="28"/>
@@ -1236,32 +3081,34 @@
           <w:sz w:val="28"/>
           <w:szCs w:val="28"/>
         </w:rPr>
-        <w:br w:type="page"/>
-      </w:r>
-    </w:p>
-    <w:p>
-      <w:pPr>
-        <w:jc w:val="center"/>
+        <w:lastRenderedPageBreak/>
+        <w:t>Результат</w:t>
+      </w:r>
+      <w:r>
         <w:rPr>
           <w:b/>
           <w:bCs/>
           <w:sz w:val="28"/>
           <w:szCs w:val="28"/>
         </w:rPr>
-      </w:pPr>
-      <w:r>
+        <w:t xml:space="preserve"> роботи</w:t>
+      </w:r>
+    </w:p>
+    <w:p>
+      <w:pPr>
+        <w:ind w:left="284"/>
         <w:rPr>
           <w:b/>
           <w:bCs/>
           <w:sz w:val="28"/>
           <w:szCs w:val="28"/>
-        </w:rPr>
-        <w:lastRenderedPageBreak/>
-        <w:t>Завдання</w:t>
-      </w:r>
-    </w:p>
-    <w:p>
-      <w:pPr>
+          <w:lang w:val="en-US"/>
+        </w:rPr>
+      </w:pPr>
+    </w:p>
+    <w:p>
+      <w:pPr>
+        <w:ind w:left="284"/>
         <w:rPr>
           <w:b/>
           <w:bCs/>
@@ -1269,258 +3116,248 @@
           <w:szCs w:val="28"/>
         </w:rPr>
       </w:pPr>
-    </w:p>
-    <w:p>
-      <w:pPr>
-        <w:pStyle w:val="a7"/>
-        <w:numPr>
-          <w:ilvl w:val="0"/>
-          <w:numId w:val="1"/>
-        </w:numPr>
-        <w:tabs>
-          <w:tab w:val="left" w:pos="1213"/>
-        </w:tabs>
-        <w:spacing w:before="161" w:line="360" w:lineRule="auto"/>
-        <w:ind w:right="225" w:firstLine="707"/>
+      <w:r>
+        <w:rPr>
+          <w:noProof/>
+          <w14:ligatures w14:val="standardContextual"/>
+        </w:rPr>
+        <w:drawing>
+          <wp:inline distT="0" distB="0" distL="0" distR="0" wp14:anchorId="1241AEE6" wp14:editId="3C648049">
+            <wp:extent cx="6414770" cy="4126865"/>
+            <wp:effectExtent l="0" t="0" r="5080" b="6985"/>
+            <wp:docPr id="1715442967" name="Рисунок 1" descr="Зображення, що містить текст, знімок екрана, Шрифт&#10;&#10;Автоматично згенерований опис"/>
+            <wp:cNvGraphicFramePr>
+              <a:graphicFrameLocks xmlns:a="http://schemas.openxmlformats.org/drawingml/2006/main" noChangeAspect="1"/>
+            </wp:cNvGraphicFramePr>
+            <a:graphic xmlns:a="http://schemas.openxmlformats.org/drawingml/2006/main">
+              <a:graphicData uri="http://schemas.openxmlformats.org/drawingml/2006/picture">
+                <pic:pic xmlns:pic="http://schemas.openxmlformats.org/drawingml/2006/picture">
+                  <pic:nvPicPr>
+                    <pic:cNvPr id="1715442967" name="Рисунок 1" descr="Зображення, що містить текст, знімок екрана, Шрифт&#10;&#10;Автоматично згенерований опис"/>
+                    <pic:cNvPicPr/>
+                  </pic:nvPicPr>
+                  <pic:blipFill>
+                    <a:blip r:embed="rId11"/>
+                    <a:stretch>
+                      <a:fillRect/>
+                    </a:stretch>
+                  </pic:blipFill>
+                  <pic:spPr>
+                    <a:xfrm>
+                      <a:off x="0" y="0"/>
+                      <a:ext cx="6414770" cy="4126865"/>
+                    </a:xfrm>
+                    <a:prstGeom prst="rect">
+                      <a:avLst/>
+                    </a:prstGeom>
+                  </pic:spPr>
+                </pic:pic>
+              </a:graphicData>
+            </a:graphic>
+          </wp:inline>
+        </w:drawing>
+      </w:r>
+    </w:p>
+    <w:p>
+      <w:pPr>
+        <w:jc w:val="center"/>
+        <w:rPr>
+          <w:b/>
+          <w:bCs/>
+          <w:sz w:val="28"/>
+          <w:szCs w:val="28"/>
+        </w:rPr>
+      </w:pPr>
+      <w:r>
+        <w:rPr>
+          <w:b/>
+          <w:bCs/>
+          <w:sz w:val="28"/>
+          <w:szCs w:val="28"/>
+        </w:rPr>
+        <w:br w:type="page"/>
+      </w:r>
+    </w:p>
+    <w:p>
+      <w:pPr>
+        <w:spacing w:line="360" w:lineRule="auto"/>
+        <w:ind w:left="284"/>
+        <w:jc w:val="center"/>
+        <w:rPr>
+          <w:i/>
+          <w:iCs/>
+          <w:sz w:val="28"/>
+          <w:szCs w:val="28"/>
+        </w:rPr>
+      </w:pPr>
+      <w:r>
+        <w:rPr>
+          <w:b/>
+          <w:bCs/>
+          <w:sz w:val="28"/>
+          <w:szCs w:val="28"/>
+        </w:rPr>
+        <w:lastRenderedPageBreak/>
+        <w:t>Висновок</w:t>
+      </w:r>
+    </w:p>
+    <w:p>
+      <w:pPr>
+        <w:spacing w:line="360" w:lineRule="auto"/>
+        <w:ind w:left="284"/>
         <w:jc w:val="both"/>
         <w:rPr>
           <w:sz w:val="28"/>
-        </w:rPr>
-      </w:pPr>
-      <w:r>
-        <w:rPr>
-          <w:sz w:val="28"/>
-        </w:rPr>
-        <w:t>Згенерувати вибірку об’ємом n (див. варіанти завдань нижче) з нормальної популяції. Значення математичних сподівань обрати самостійно.</w:t>
-      </w:r>
-    </w:p>
-    <w:p>
-      <w:pPr>
-        <w:pStyle w:val="a7"/>
-        <w:numPr>
-          <w:ilvl w:val="0"/>
-          <w:numId w:val="1"/>
-        </w:numPr>
-        <w:tabs>
-          <w:tab w:val="left" w:pos="1213"/>
-        </w:tabs>
-        <w:ind w:left="1212" w:hanging="289"/>
-        <w:jc w:val="both"/>
-        <w:rPr>
-          <w:sz w:val="28"/>
-        </w:rPr>
-      </w:pPr>
-      <w:r>
-        <w:rPr>
-          <w:sz w:val="28"/>
-        </w:rPr>
-        <w:t>Написати</w:t>
-      </w:r>
-      <w:r>
-        <w:rPr>
-          <w:spacing w:val="-8"/>
-          <w:sz w:val="28"/>
-        </w:rPr>
-        <w:t xml:space="preserve"> </w:t>
-      </w:r>
-      <w:r>
-        <w:rPr>
-          <w:sz w:val="28"/>
-        </w:rPr>
-        <w:t>програму,</w:t>
-      </w:r>
-      <w:r>
-        <w:rPr>
-          <w:spacing w:val="-7"/>
-          <w:sz w:val="28"/>
-        </w:rPr>
-        <w:t xml:space="preserve"> </w:t>
-      </w:r>
-      <w:r>
-        <w:rPr>
-          <w:spacing w:val="-5"/>
-          <w:sz w:val="28"/>
-        </w:rPr>
-        <w:t>що:</w:t>
-      </w:r>
-    </w:p>
-    <w:p>
-      <w:pPr>
-        <w:pStyle w:val="a3"/>
-        <w:spacing w:before="160"/>
-        <w:ind w:left="1634"/>
-        <w:jc w:val="both"/>
-      </w:pPr>
-      <w:r>
-        <w:t>а)</w:t>
-      </w:r>
-      <w:r>
-        <w:rPr>
-          <w:spacing w:val="1"/>
-        </w:rPr>
-        <w:t xml:space="preserve"> </w:t>
-      </w:r>
-      <w:r>
-        <w:t>будує</w:t>
-      </w:r>
-      <w:r>
-        <w:rPr>
-          <w:spacing w:val="-4"/>
-        </w:rPr>
-        <w:t xml:space="preserve"> </w:t>
-      </w:r>
-      <w:r>
-        <w:t>полігон</w:t>
-      </w:r>
-      <w:r>
-        <w:rPr>
-          <w:spacing w:val="-4"/>
-        </w:rPr>
-        <w:t xml:space="preserve"> </w:t>
-      </w:r>
-      <w:r>
-        <w:t>та</w:t>
-      </w:r>
-      <w:r>
-        <w:rPr>
-          <w:spacing w:val="-4"/>
-        </w:rPr>
-        <w:t xml:space="preserve"> </w:t>
-      </w:r>
-      <w:r>
-        <w:t>гістограму</w:t>
-      </w:r>
-      <w:r>
-        <w:rPr>
-          <w:spacing w:val="-8"/>
-        </w:rPr>
-        <w:t xml:space="preserve"> </w:t>
-      </w:r>
-      <w:r>
-        <w:rPr>
-          <w:spacing w:val="-2"/>
-        </w:rPr>
-        <w:t>частот;</w:t>
-      </w:r>
-    </w:p>
-    <w:p>
-      <w:pPr>
-        <w:pStyle w:val="a3"/>
-        <w:spacing w:before="161" w:line="360" w:lineRule="auto"/>
-        <w:ind w:left="924" w:right="229" w:firstLine="710"/>
-        <w:jc w:val="both"/>
-      </w:pPr>
-      <w:r>
-        <w:t>б) розраховує вибіркове середнє, медіану, моду, вибіркові дисперсію та середньоквадратичне відхилення заданої вибірки (написати власні реалізації розрахунків відповідних характеристик);</w:t>
-      </w:r>
-    </w:p>
-    <w:p>
-      <w:pPr>
-        <w:pStyle w:val="a3"/>
-        <w:spacing w:before="1" w:line="360" w:lineRule="auto"/>
-        <w:ind w:left="1634" w:right="2902"/>
-        <w:jc w:val="both"/>
-      </w:pPr>
-      <w:r>
-        <w:t>в)</w:t>
-      </w:r>
-      <w:r>
-        <w:rPr>
-          <w:spacing w:val="-1"/>
-        </w:rPr>
-        <w:t xml:space="preserve"> </w:t>
-      </w:r>
-      <w:r>
-        <w:t>будує</w:t>
-      </w:r>
-      <w:r>
-        <w:rPr>
-          <w:spacing w:val="-6"/>
-        </w:rPr>
-        <w:t xml:space="preserve"> </w:t>
-      </w:r>
-      <w:r>
-        <w:t>діаграми</w:t>
-      </w:r>
-      <w:r>
-        <w:rPr>
-          <w:spacing w:val="-7"/>
-        </w:rPr>
-        <w:t xml:space="preserve"> </w:t>
-      </w:r>
-      <w:r>
-        <w:t>розмаху,</w:t>
-      </w:r>
-      <w:r>
-        <w:rPr>
-          <w:spacing w:val="-6"/>
-        </w:rPr>
-        <w:t xml:space="preserve"> </w:t>
-      </w:r>
-      <w:r>
-        <w:t>Парето</w:t>
-      </w:r>
-      <w:r>
-        <w:rPr>
-          <w:spacing w:val="-6"/>
-        </w:rPr>
-        <w:t xml:space="preserve"> </w:t>
-      </w:r>
-      <w:r>
-        <w:t>та</w:t>
-      </w:r>
-      <w:r>
-        <w:rPr>
-          <w:spacing w:val="-7"/>
-        </w:rPr>
-        <w:t xml:space="preserve"> </w:t>
-      </w:r>
-      <w:r>
-        <w:t xml:space="preserve">кругову; </w:t>
-      </w:r>
-    </w:p>
-    <w:p>
-      <w:pPr>
-        <w:pStyle w:val="a3"/>
-        <w:spacing w:before="1" w:line="360" w:lineRule="auto"/>
-        <w:ind w:left="1634" w:right="2902"/>
-        <w:jc w:val="both"/>
-      </w:pPr>
-      <w:r>
-        <w:t>г) виводить результати пунктів а)-в).</w:t>
-      </w:r>
-    </w:p>
-    <w:p>
-      <w:pPr>
-        <w:pStyle w:val="a7"/>
-        <w:numPr>
-          <w:ilvl w:val="0"/>
-          <w:numId w:val="1"/>
-        </w:numPr>
-        <w:tabs>
-          <w:tab w:val="left" w:pos="1213"/>
-        </w:tabs>
-        <w:spacing w:before="1" w:line="360" w:lineRule="auto"/>
-        <w:ind w:right="225" w:firstLine="707"/>
-        <w:jc w:val="both"/>
-        <w:rPr>
-          <w:sz w:val="28"/>
-        </w:rPr>
-      </w:pPr>
-      <w:r>
-        <w:rPr>
-          <w:sz w:val="28"/>
-        </w:rPr>
-        <w:t>Скласти звіт до виконаної роботи, в якому навести значення математичних сподівань, згенерованої вибірки, скріншоти результатів відповідно до п. 2 та посилання на репозиторій з кодом (лінк з qr-кодом на останній сторінці звіту).</w:t>
-      </w:r>
-    </w:p>
-    <w:p>
-      <w:pPr>
-        <w:rPr>
-          <w:sz w:val="28"/>
-          <w:szCs w:val="28"/>
-        </w:rPr>
-      </w:pPr>
+          <w:szCs w:val="28"/>
+        </w:rPr>
+      </w:pPr>
+      <w:r>
+        <w:rPr>
+          <w:b/>
+          <w:bCs/>
+          <w:sz w:val="28"/>
+          <w:szCs w:val="28"/>
+        </w:rPr>
+        <w:tab/>
+      </w:r>
+      <w:r>
+        <w:rPr>
+          <w:i/>
+          <w:iCs/>
+          <w:sz w:val="28"/>
+          <w:szCs w:val="28"/>
+        </w:rPr>
+        <w:t xml:space="preserve"> </w:t>
+      </w:r>
+      <w:r>
+        <w:rPr>
+          <w:sz w:val="28"/>
+          <w:szCs w:val="28"/>
+        </w:rPr>
+        <w:t>Н</w:t>
+      </w:r>
+      <w:r>
+        <w:rPr>
+          <w:sz w:val="28"/>
+          <w:szCs w:val="28"/>
+        </w:rPr>
+        <w:t xml:space="preserve">а лабораторній роботі, ми навчилися застосовувати знання з теорії ймовірності у програмування </w:t>
+      </w:r>
+      <w:r>
+        <w:rPr>
+          <w:sz w:val="28"/>
+          <w:szCs w:val="28"/>
+          <w:lang w:val="en-US"/>
+        </w:rPr>
+        <w:t>Python</w:t>
+      </w:r>
+      <w:r>
+        <w:rPr>
+          <w:sz w:val="28"/>
+          <w:szCs w:val="28"/>
+        </w:rPr>
+        <w:t xml:space="preserve">. </w:t>
+      </w:r>
+      <w:r>
+        <w:rPr>
+          <w:sz w:val="28"/>
+          <w:szCs w:val="28"/>
+        </w:rPr>
+        <w:t xml:space="preserve">Написали програмний код, який </w:t>
+      </w:r>
+      <w:r>
+        <w:rPr>
+          <w:sz w:val="28"/>
+          <w:szCs w:val="28"/>
+        </w:rPr>
+        <w:t xml:space="preserve">будує </w:t>
+      </w:r>
+      <w:r>
+        <w:rPr>
+          <w:sz w:val="28"/>
+          <w:szCs w:val="28"/>
+        </w:rPr>
+        <w:t>двосторонні довірчі інтервали на параметри розподілу, а саме на математичне сподівання та середньоквадратичне відхилення. Дослідили вплив обсягу вибірки та рівню довіри на шукані оцінки.</w:t>
+      </w:r>
+      <w:r>
+        <w:rPr>
+          <w:sz w:val="28"/>
+          <w:szCs w:val="28"/>
+        </w:rPr>
+        <w:t xml:space="preserve"> </w:t>
+      </w:r>
+      <w:r>
+        <w:rPr>
+          <w:sz w:val="28"/>
+          <w:szCs w:val="28"/>
+        </w:rPr>
+        <w:t xml:space="preserve"> </w:t>
+      </w:r>
+    </w:p>
+    <w:p>
+      <w:pPr>
+        <w:ind w:left="284"/>
+        <w:rPr>
+          <w:sz w:val="28"/>
+          <w:szCs w:val="28"/>
+        </w:rPr>
+      </w:pPr>
+    </w:p>
+    <w:p>
+      <w:pPr>
+        <w:ind w:left="284"/>
+        <w:rPr>
+          <w:sz w:val="28"/>
+          <w:szCs w:val="28"/>
+        </w:rPr>
+      </w:pPr>
+    </w:p>
+    <w:p>
+      <w:pPr>
+        <w:ind w:left="284"/>
+        <w:rPr>
+          <w:sz w:val="28"/>
+          <w:szCs w:val="28"/>
+        </w:rPr>
+      </w:pPr>
+    </w:p>
+    <w:p>
+      <w:pPr>
+        <w:ind w:left="284"/>
+        <w:rPr>
+          <w:sz w:val="28"/>
+          <w:szCs w:val="28"/>
+        </w:rPr>
+      </w:pPr>
+    </w:p>
+    <w:p>
+      <w:pPr>
+        <w:ind w:left="284"/>
+        <w:rPr>
+          <w:sz w:val="28"/>
+          <w:szCs w:val="28"/>
+        </w:rPr>
+      </w:pPr>
+    </w:p>
+    <w:p>
+      <w:pPr>
+        <w:jc w:val="center"/>
+        <w:rPr>
+          <w:b/>
+          <w:bCs/>
+          <w:sz w:val="28"/>
+          <w:szCs w:val="28"/>
+        </w:rPr>
+      </w:pPr>
+      <w:r>
+        <w:rPr>
+          <w:b/>
+          <w:bCs/>
+          <w:sz w:val="28"/>
+          <w:szCs w:val="28"/>
+        </w:rPr>
+        <w:t>Посилання на код</w:t>
+      </w:r>
     </w:p>
     <w:p>
       <w:pPr>
@@ -1529,266 +3366,72 @@
         <w:autoSpaceDN/>
         <w:spacing w:after="160" w:line="259" w:lineRule="auto"/>
         <w:rPr>
-          <w:sz w:val="28"/>
-          <w:szCs w:val="28"/>
-        </w:rPr>
-      </w:pPr>
-      <w:r>
-        <w:rPr>
-          <w:sz w:val="28"/>
-          <w:szCs w:val="28"/>
-        </w:rPr>
-        <w:br w:type="page"/>
-      </w:r>
-    </w:p>
-    <w:p>
-      <w:pPr>
-        <w:jc w:val="center"/>
-        <w:rPr>
           <w:b/>
           <w:bCs/>
           <w:sz w:val="28"/>
           <w:szCs w:val="28"/>
-        </w:rPr>
-      </w:pPr>
-      <w:r>
+          <w:lang w:val="en-US"/>
+        </w:rPr>
+      </w:pPr>
+      <w:r>
+        <w:rPr>
+          <w:noProof/>
+          <w14:ligatures w14:val="standardContextual"/>
+        </w:rPr>
+        <w:drawing>
+          <wp:inline distT="0" distB="0" distL="0" distR="0" wp14:anchorId="3CEB3410" wp14:editId="26391604">
+            <wp:extent cx="6486525" cy="6445536"/>
+            <wp:effectExtent l="0" t="0" r="0" b="0"/>
+            <wp:docPr id="1369509848" name="Рисунок 1" descr="Зображення, що містить Графіка, візерунок, графічний дизайн, дизайн&#10;&#10;Автоматично згенерований опис"/>
+            <wp:cNvGraphicFramePr>
+              <a:graphicFrameLocks xmlns:a="http://schemas.openxmlformats.org/drawingml/2006/main" noChangeAspect="1"/>
+            </wp:cNvGraphicFramePr>
+            <a:graphic xmlns:a="http://schemas.openxmlformats.org/drawingml/2006/main">
+              <a:graphicData uri="http://schemas.openxmlformats.org/drawingml/2006/picture">
+                <pic:pic xmlns:pic="http://schemas.openxmlformats.org/drawingml/2006/picture">
+                  <pic:nvPicPr>
+                    <pic:cNvPr id="1369509848" name="Рисунок 1" descr="Зображення, що містить Графіка, візерунок, графічний дизайн, дизайн&#10;&#10;Автоматично згенерований опис"/>
+                    <pic:cNvPicPr/>
+                  </pic:nvPicPr>
+                  <pic:blipFill>
+                    <a:blip r:embed="rId12"/>
+                    <a:stretch>
+                      <a:fillRect/>
+                    </a:stretch>
+                  </pic:blipFill>
+                  <pic:spPr>
+                    <a:xfrm>
+                      <a:off x="0" y="0"/>
+                      <a:ext cx="6492985" cy="6451955"/>
+                    </a:xfrm>
+                    <a:prstGeom prst="rect">
+                      <a:avLst/>
+                    </a:prstGeom>
+                  </pic:spPr>
+                </pic:pic>
+              </a:graphicData>
+            </a:graphic>
+          </wp:inline>
+        </w:drawing>
+      </w:r>
+    </w:p>
+    <w:p>
+      <w:pPr>
+        <w:jc w:val="center"/>
         <w:rPr>
           <w:b/>
           <w:bCs/>
           <w:sz w:val="28"/>
           <w:szCs w:val="28"/>
         </w:rPr>
-        <w:lastRenderedPageBreak/>
-        <w:t>Хід</w:t>
-      </w:r>
-      <w:r>
+      </w:pPr>
+    </w:p>
+    <w:p>
+      <w:pPr>
+        <w:jc w:val="center"/>
         <w:rPr>
           <w:b/>
           <w:bCs/>
-          <w:sz w:val="28"/>
-          <w:szCs w:val="28"/>
-        </w:rPr>
-        <w:t xml:space="preserve"> роботи</w:t>
-      </w:r>
-    </w:p>
-    <w:p>
-      <w:pPr>
-        <w:widowControl/>
-        <w:autoSpaceDE/>
-        <w:autoSpaceDN/>
-        <w:spacing w:after="160" w:line="259" w:lineRule="auto"/>
-        <w:rPr>
-          <w:b/>
-          <w:bCs/>
-          <w:sz w:val="28"/>
-          <w:szCs w:val="28"/>
-        </w:rPr>
-      </w:pPr>
-      <w:r>
-        <w:rPr>
-          <w:b/>
-          <w:bCs/>
-          <w:sz w:val="28"/>
-          <w:szCs w:val="28"/>
-        </w:rPr>
-        <w:br w:type="page"/>
-      </w:r>
-    </w:p>
-    <w:p>
-      <w:pPr>
-        <w:jc w:val="center"/>
-        <w:rPr>
-          <w:b/>
-          <w:bCs/>
-          <w:sz w:val="28"/>
-          <w:szCs w:val="28"/>
-        </w:rPr>
-      </w:pPr>
-      <w:r>
-        <w:rPr>
-          <w:b/>
-          <w:bCs/>
-          <w:sz w:val="28"/>
-          <w:szCs w:val="28"/>
-        </w:rPr>
-        <w:lastRenderedPageBreak/>
-        <w:t>Результат</w:t>
-      </w:r>
-      <w:r>
-        <w:rPr>
-          <w:b/>
-          <w:bCs/>
-          <w:sz w:val="28"/>
-          <w:szCs w:val="28"/>
-        </w:rPr>
-        <w:t xml:space="preserve"> роботи</w:t>
-      </w:r>
-    </w:p>
-    <w:p>
-      <w:pPr>
-        <w:ind w:left="284"/>
-        <w:rPr>
-          <w:b/>
-          <w:bCs/>
-          <w:sz w:val="28"/>
-          <w:szCs w:val="28"/>
-          <w:lang w:val="en-US"/>
-        </w:rPr>
-      </w:pPr>
-      <w:bookmarkStart w:id="0" w:name="_GoBack"/>
-      <w:bookmarkEnd w:id="0"/>
-    </w:p>
-    <w:p>
-      <w:pPr>
-        <w:ind w:left="284"/>
-        <w:rPr>
-          <w:b/>
-          <w:bCs/>
-          <w:sz w:val="28"/>
-          <w:szCs w:val="28"/>
-        </w:rPr>
-      </w:pPr>
-    </w:p>
-    <w:p>
-      <w:pPr>
-        <w:widowControl/>
-        <w:autoSpaceDE/>
-        <w:autoSpaceDN/>
-        <w:spacing w:after="160" w:line="259" w:lineRule="auto"/>
-        <w:rPr>
-          <w:b/>
-          <w:bCs/>
-          <w:sz w:val="28"/>
-          <w:szCs w:val="28"/>
-        </w:rPr>
-      </w:pPr>
-      <w:r>
-        <w:rPr>
-          <w:b/>
-          <w:bCs/>
-          <w:sz w:val="28"/>
-          <w:szCs w:val="28"/>
-        </w:rPr>
-        <w:br w:type="page"/>
-      </w:r>
-    </w:p>
-    <w:p>
-      <w:pPr>
-        <w:ind w:left="284"/>
-        <w:jc w:val="center"/>
-        <w:rPr>
-          <w:i/>
-          <w:iCs/>
-          <w:sz w:val="28"/>
-          <w:szCs w:val="28"/>
-        </w:rPr>
-      </w:pPr>
-      <w:r>
-        <w:rPr>
-          <w:b/>
-          <w:bCs/>
-          <w:sz w:val="28"/>
-          <w:szCs w:val="28"/>
-        </w:rPr>
-        <w:lastRenderedPageBreak/>
-        <w:t>Висновок</w:t>
-      </w:r>
-    </w:p>
-    <w:p>
-      <w:pPr>
-        <w:ind w:left="284"/>
-        <w:rPr>
-          <w:sz w:val="28"/>
-          <w:szCs w:val="28"/>
-        </w:rPr>
-      </w:pPr>
-      <w:r>
-        <w:rPr>
-          <w:b/>
-          <w:bCs/>
-          <w:sz w:val="28"/>
-          <w:szCs w:val="28"/>
-        </w:rPr>
-        <w:tab/>
-      </w:r>
-      <w:r>
-        <w:rPr>
-          <w:i/>
-          <w:iCs/>
-          <w:sz w:val="28"/>
-          <w:szCs w:val="28"/>
-        </w:rPr>
-        <w:t xml:space="preserve"> </w:t>
-      </w:r>
-      <w:r>
-        <w:rPr>
-          <w:sz w:val="28"/>
-          <w:szCs w:val="28"/>
-        </w:rPr>
-        <w:t>Н</w:t>
-      </w:r>
-      <w:r>
-        <w:rPr>
-          <w:sz w:val="28"/>
-          <w:szCs w:val="28"/>
-        </w:rPr>
-        <w:t xml:space="preserve">а лабораторній роботі, ми навчилися застосовувати знання з теорії ймовірності у програмування </w:t>
-      </w:r>
-      <w:r>
-        <w:rPr>
-          <w:sz w:val="28"/>
-          <w:szCs w:val="28"/>
-          <w:lang w:val="en-US"/>
-        </w:rPr>
-        <w:t>Python</w:t>
-      </w:r>
-      <w:r>
-        <w:rPr>
-          <w:sz w:val="28"/>
-          <w:szCs w:val="28"/>
-        </w:rPr>
-        <w:t xml:space="preserve">. </w:t>
-      </w:r>
-      <w:r>
-        <w:rPr>
-          <w:sz w:val="28"/>
-          <w:szCs w:val="28"/>
-        </w:rPr>
-        <w:t xml:space="preserve">Написали програмний код, який </w:t>
-      </w:r>
-      <w:r>
-        <w:rPr>
-          <w:sz w:val="28"/>
-          <w:szCs w:val="28"/>
-        </w:rPr>
-        <w:t xml:space="preserve">будує </w:t>
-      </w:r>
-      <w:r>
-        <w:rPr>
-          <w:sz w:val="28"/>
-          <w:szCs w:val="28"/>
-        </w:rPr>
-        <w:t>двосторонні довірчі інтервали на параметри розподілу, а саме на математичне сподівання та середньоквадратичне відхилення. Дослідили вплив обсягу вибірки та рівню довіри на шукані оцінки.</w:t>
-      </w:r>
-      <w:r>
-        <w:rPr>
-          <w:sz w:val="28"/>
-          <w:szCs w:val="28"/>
-        </w:rPr>
-        <w:t xml:space="preserve"> </w:t>
-      </w:r>
-      <w:r>
-        <w:rPr>
-          <w:sz w:val="28"/>
-          <w:szCs w:val="28"/>
-        </w:rPr>
-        <w:t xml:space="preserve"> </w:t>
-      </w:r>
-    </w:p>
-    <w:p>
-      <w:pPr>
-        <w:ind w:left="284"/>
-        <w:rPr>
           <w:sz w:val="28"/>
           <w:szCs w:val="28"/>
         </w:rPr>
@@ -1832,8 +3475,97 @@
 </file>
 
 <file path=word/numbering.xml><?xml version="1.0" encoding="utf-8"?>
-<w:numbering xmlns:wpc="http://schemas.microsoft.com/office/word/2010/wordprocessingCanvas" xmlns:cx="http://schemas.microsoft.com/office/drawing/2014/chartex" xmlns:cx1="http://schemas.microsoft.com/office/drawing/2015/9/8/chartex" xmlns:mc="http://schemas.openxmlformats.org/markup-compatibility/2006" xmlns:o="urn:schemas-microsoft-com:office:office" xmlns:r="http://schemas.openxmlformats.org/officeDocument/2006/relationships" xmlns:m="http://schemas.openxmlformats.org/officeDocument/2006/math" xmlns:v="urn:schemas-microsoft-com:vml" xmlns:wp14="http://schemas.microsoft.com/office/word/2010/wordprocessingDrawing" xmlns:wp="http://schemas.openxmlformats.org/drawingml/2006/wordprocessingDrawing" xmlns:w10="urn:schemas-microsoft-com:office:word" xmlns:w="http://schemas.openxmlformats.org/wordprocessingml/2006/main" xmlns:w14="http://schemas.microsoft.com/office/word/2010/wordml" xmlns:w15="http://schemas.microsoft.com/office/word/2012/wordml" xmlns:w16se="http://schemas.microsoft.com/office/word/2015/wordml/symex" xmlns:wpg="http://schemas.microsoft.com/office/word/2010/wordprocessingGroup" xmlns:wpi="http://schemas.microsoft.com/office/word/2010/wordprocessingInk" xmlns:wne="http://schemas.microsoft.com/office/word/2006/wordml" xmlns:wps="http://schemas.microsoft.com/office/word/2010/wordprocessingShape" mc:Ignorable="w14 w15 w16se wp14">
+<w:numbering xmlns:wpc="http://schemas.microsoft.com/office/word/2010/wordprocessingCanvas" xmlns:cx="http://schemas.microsoft.com/office/drawing/2014/chartex" xmlns:cx1="http://schemas.microsoft.com/office/drawing/2015/9/8/chartex" xmlns:cx2="http://schemas.microsoft.com/office/drawing/2015/10/21/chartex" xmlns:cx3="http://schemas.microsoft.com/office/drawing/2016/5/9/chartex" xmlns:cx4="http://schemas.microsoft.com/office/drawing/2016/5/10/chartex" xmlns:cx5="http://schemas.microsoft.com/office/drawing/2016/5/11/chartex" xmlns:cx6="http://schemas.microsoft.com/office/drawing/2016/5/12/chartex" xmlns:cx7="http://schemas.microsoft.com/office/drawing/2016/5/13/chartex" xmlns:cx8="http://schemas.microsoft.com/office/drawing/2016/5/14/chartex" xmlns:mc="http://schemas.openxmlformats.org/markup-compatibility/2006" xmlns:aink="http://schemas.microsoft.com/office/drawing/2016/ink" xmlns:am3d="http://schemas.microsoft.com/office/drawing/2017/model3d" xmlns:o="urn:schemas-microsoft-com:office:office" xmlns:oel="http://schemas.microsoft.com/office/2019/extlst" xmlns:r="http://schemas.openxmlformats.org/officeDocument/2006/relationships" xmlns:m="http://schemas.openxmlformats.org/officeDocument/2006/math" xmlns:v="urn:schemas-microsoft-com:vml" xmlns:wp14="http://schemas.microsoft.com/office/word/2010/wordprocessingDrawing" xmlns:wp="http://schemas.openxmlformats.org/drawingml/2006/wordprocessingDrawing" xmlns:w10="urn:schemas-microsoft-com:office:word" xmlns:w="http://schemas.openxmlformats.org/wordprocessingml/2006/main" xmlns:w14="http://schemas.microsoft.com/office/word/2010/wordml" xmlns:w15="http://schemas.microsoft.com/office/word/2012/wordml" xmlns:w16cex="http://schemas.microsoft.com/office/word/2018/wordml/cex" xmlns:w16cid="http://schemas.microsoft.com/office/word/2016/wordml/cid" xmlns:w16="http://schemas.microsoft.com/office/word/2018/wordml" xmlns:w16sdtdh="http://schemas.microsoft.com/office/word/2020/wordml/sdtdatahash" xmlns:w16se="http://schemas.microsoft.com/office/word/2015/wordml/symex" xmlns:wpg="http://schemas.microsoft.com/office/word/2010/wordprocessingGroup" xmlns:wpi="http://schemas.microsoft.com/office/word/2010/wordprocessingInk" xmlns:wne="http://schemas.microsoft.com/office/word/2006/wordml" xmlns:wps="http://schemas.microsoft.com/office/word/2010/wordprocessingShape" mc:Ignorable="w14 w15 w16se w16cid w16 w16cex w16sdtdh wp14">
   <w:abstractNum w:abstractNumId="0" w15:restartNumberingAfterBreak="0">
+    <w:nsid w:val="57243543"/>
+    <w:multiLevelType w:val="hybridMultilevel"/>
+    <w:tmpl w:val="DB54BB60"/>
+    <w:lvl w:ilvl="0" w:tplc="0422000F">
+      <w:start w:val="1"/>
+      <w:numFmt w:val="decimal"/>
+      <w:lvlText w:val="%1."/>
+      <w:lvlJc w:val="left"/>
+      <w:pPr>
+        <w:ind w:left="720" w:hanging="360"/>
+      </w:pPr>
+      <w:rPr>
+        <w:rFonts w:hint="default"/>
+      </w:rPr>
+    </w:lvl>
+    <w:lvl w:ilvl="1" w:tplc="04220019" w:tentative="1">
+      <w:start w:val="1"/>
+      <w:numFmt w:val="lowerLetter"/>
+      <w:lvlText w:val="%2."/>
+      <w:lvlJc w:val="left"/>
+      <w:pPr>
+        <w:ind w:left="1440" w:hanging="360"/>
+      </w:pPr>
+    </w:lvl>
+    <w:lvl w:ilvl="2" w:tplc="0422001B" w:tentative="1">
+      <w:start w:val="1"/>
+      <w:numFmt w:val="lowerRoman"/>
+      <w:lvlText w:val="%3."/>
+      <w:lvlJc w:val="right"/>
+      <w:pPr>
+        <w:ind w:left="2160" w:hanging="180"/>
+      </w:pPr>
+    </w:lvl>
+    <w:lvl w:ilvl="3" w:tplc="0422000F" w:tentative="1">
+      <w:start w:val="1"/>
+      <w:numFmt w:val="decimal"/>
+      <w:lvlText w:val="%4."/>
+      <w:lvlJc w:val="left"/>
+      <w:pPr>
+        <w:ind w:left="2880" w:hanging="360"/>
+      </w:pPr>
+    </w:lvl>
+    <w:lvl w:ilvl="4" w:tplc="04220019" w:tentative="1">
+      <w:start w:val="1"/>
+      <w:numFmt w:val="lowerLetter"/>
+      <w:lvlText w:val="%5."/>
+      <w:lvlJc w:val="left"/>
+      <w:pPr>
+        <w:ind w:left="3600" w:hanging="360"/>
+      </w:pPr>
+    </w:lvl>
+    <w:lvl w:ilvl="5" w:tplc="0422001B" w:tentative="1">
+      <w:start w:val="1"/>
+      <w:numFmt w:val="lowerRoman"/>
+      <w:lvlText w:val="%6."/>
+      <w:lvlJc w:val="right"/>
+      <w:pPr>
+        <w:ind w:left="4320" w:hanging="180"/>
+      </w:pPr>
+    </w:lvl>
+    <w:lvl w:ilvl="6" w:tplc="0422000F" w:tentative="1">
+      <w:start w:val="1"/>
+      <w:numFmt w:val="decimal"/>
+      <w:lvlText w:val="%7."/>
+      <w:lvlJc w:val="left"/>
+      <w:pPr>
+        <w:ind w:left="5040" w:hanging="360"/>
+      </w:pPr>
+    </w:lvl>
+    <w:lvl w:ilvl="7" w:tplc="04220019" w:tentative="1">
+      <w:start w:val="1"/>
+      <w:numFmt w:val="lowerLetter"/>
+      <w:lvlText w:val="%8."/>
+      <w:lvlJc w:val="left"/>
+      <w:pPr>
+        <w:ind w:left="5760" w:hanging="360"/>
+      </w:pPr>
+    </w:lvl>
+    <w:lvl w:ilvl="8" w:tplc="0422001B" w:tentative="1">
+      <w:start w:val="1"/>
+      <w:numFmt w:val="lowerRoman"/>
+      <w:lvlText w:val="%9."/>
+      <w:lvlJc w:val="right"/>
+      <w:pPr>
+        <w:ind w:left="6480" w:hanging="180"/>
+      </w:pPr>
+    </w:lvl>
+  </w:abstractNum>
+  <w:abstractNum w:abstractNumId="1" w15:restartNumberingAfterBreak="0">
     <w:nsid w:val="74FF1ED6"/>
     <w:multiLevelType w:val="hybridMultilevel"/>
     <w:tmpl w:val="4D1811CE"/>
@@ -1956,14 +3688,17 @@
       </w:rPr>
     </w:lvl>
   </w:abstractNum>
-  <w:num w:numId="1">
+  <w:num w:numId="1" w16cid:durableId="943806062">
+    <w:abstractNumId w:val="1"/>
+  </w:num>
+  <w:num w:numId="2" w16cid:durableId="239604949">
     <w:abstractNumId w:val="0"/>
   </w:num>
 </w:numbering>
 </file>
 
 <file path=word/styles.xml><?xml version="1.0" encoding="utf-8"?>
-<w:styles xmlns:mc="http://schemas.openxmlformats.org/markup-compatibility/2006" xmlns:r="http://schemas.openxmlformats.org/officeDocument/2006/relationships" xmlns:w="http://schemas.openxmlformats.org/wordprocessingml/2006/main" xmlns:w14="http://schemas.microsoft.com/office/word/2010/wordml" xmlns:w15="http://schemas.microsoft.com/office/word/2012/wordml" xmlns:w16se="http://schemas.microsoft.com/office/word/2015/wordml/symex" mc:Ignorable="w14 w15 w16se">
+<w:styles xmlns:mc="http://schemas.openxmlformats.org/markup-compatibility/2006" xmlns:r="http://schemas.openxmlformats.org/officeDocument/2006/relationships" xmlns:w="http://schemas.openxmlformats.org/wordprocessingml/2006/main" xmlns:w14="http://schemas.microsoft.com/office/word/2010/wordml" xmlns:w15="http://schemas.microsoft.com/office/word/2012/wordml" xmlns:w16cex="http://schemas.microsoft.com/office/word/2018/wordml/cex" xmlns:w16cid="http://schemas.microsoft.com/office/word/2016/wordml/cid" xmlns:w16="http://schemas.microsoft.com/office/word/2018/wordml" xmlns:w16sdtdh="http://schemas.microsoft.com/office/word/2020/wordml/sdtdatahash" xmlns:w16se="http://schemas.microsoft.com/office/word/2015/wordml/symex" mc:Ignorable="w14 w15 w16se w16cid w16 w16cex w16sdtdh">
   <w:docDefaults>
     <w:rPrDefault>
       <w:rPr>
@@ -1981,7 +3716,7 @@
       </w:pPr>
     </w:pPrDefault>
   </w:docDefaults>
-  <w:latentStyles w:defLockedState="0" w:defUIPriority="99" w:defSemiHidden="0" w:defUnhideWhenUsed="0" w:defQFormat="0" w:count="371">
+  <w:latentStyles w:defLockedState="0" w:defUIPriority="99" w:defSemiHidden="0" w:defUnhideWhenUsed="0" w:defQFormat="0" w:count="376">
     <w:lsdException w:name="Normal" w:uiPriority="0" w:qFormat="1"/>
     <w:lsdException w:name="heading 1" w:uiPriority="9" w:qFormat="1"/>
     <w:lsdException w:name="heading 2" w:semiHidden="1" w:uiPriority="9" w:unhideWhenUsed="1" w:qFormat="1"/>
@@ -2353,6 +4088,11 @@
     <w:lsdException w:name="List Table 5 Dark Accent 6" w:uiPriority="50"/>
     <w:lsdException w:name="List Table 6 Colorful Accent 6" w:uiPriority="51"/>
     <w:lsdException w:name="List Table 7 Colorful Accent 6" w:uiPriority="52"/>
+    <w:lsdException w:name="Mention" w:semiHidden="1" w:unhideWhenUsed="1"/>
+    <w:lsdException w:name="Smart Hyperlink" w:semiHidden="1" w:unhideWhenUsed="1"/>
+    <w:lsdException w:name="Hashtag" w:semiHidden="1" w:unhideWhenUsed="1"/>
+    <w:lsdException w:name="Unresolved Mention" w:semiHidden="1" w:unhideWhenUsed="1"/>
+    <w:lsdException w:name="Smart Link" w:semiHidden="1" w:unhideWhenUsed="1"/>
   </w:latentStyles>
   <w:style w:type="paragraph" w:default="1" w:styleId="a">
     <w:name w:val="Normal"/>
@@ -2504,6 +4244,16 @@
     </w:pPr>
     <w:rPr>
       <w:rFonts w:ascii="Times New Roman" w:eastAsia="Times New Roman" w:hAnsi="Times New Roman" w:cs="Times New Roman"/>
+    </w:rPr>
+  </w:style>
+  <w:style w:type="character" w:styleId="a8">
+    <w:name w:val="Placeholder Text"/>
+    <w:basedOn w:val="a0"/>
+    <w:uiPriority w:val="99"/>
+    <w:semiHidden/>
+    <w:rsid w:val="0027796C"/>
+    <w:rPr>
+      <w:color w:val="808080"/>
     </w:rPr>
   </w:style>
 </w:styles>

</xml_diff>

<commit_message>
Add diff of intervals to Task2 and add result of compilation to zvit
</commit_message>
<xml_diff>
--- a/Lab2/ЛР2. Інтервальні оцінки.docx
+++ b/Lab2/ЛР2. Інтервальні оцінки.docx
@@ -1,6 +1,6 @@
 
 <file path=word/document.xml><?xml version="1.0" encoding="utf-8"?>
-<w:document xmlns:wpc="http://schemas.microsoft.com/office/word/2010/wordprocessingCanvas" xmlns:cx="http://schemas.microsoft.com/office/drawing/2014/chartex" xmlns:cx1="http://schemas.microsoft.com/office/drawing/2015/9/8/chartex" xmlns:cx2="http://schemas.microsoft.com/office/drawing/2015/10/21/chartex" xmlns:cx3="http://schemas.microsoft.com/office/drawing/2016/5/9/chartex" xmlns:cx4="http://schemas.microsoft.com/office/drawing/2016/5/10/chartex" xmlns:cx5="http://schemas.microsoft.com/office/drawing/2016/5/11/chartex" xmlns:cx6="http://schemas.microsoft.com/office/drawing/2016/5/12/chartex" xmlns:cx7="http://schemas.microsoft.com/office/drawing/2016/5/13/chartex" xmlns:cx8="http://schemas.microsoft.com/office/drawing/2016/5/14/chartex" xmlns:mc="http://schemas.openxmlformats.org/markup-compatibility/2006" xmlns:aink="http://schemas.microsoft.com/office/drawing/2016/ink" xmlns:am3d="http://schemas.microsoft.com/office/drawing/2017/model3d" xmlns:o="urn:schemas-microsoft-com:office:office" xmlns:oel="http://schemas.microsoft.com/office/2019/extlst" xmlns:r="http://schemas.openxmlformats.org/officeDocument/2006/relationships" xmlns:m="http://schemas.openxmlformats.org/officeDocument/2006/math" xmlns:v="urn:schemas-microsoft-com:vml" xmlns:wp14="http://schemas.microsoft.com/office/word/2010/wordprocessingDrawing" xmlns:wp="http://schemas.openxmlformats.org/drawingml/2006/wordprocessingDrawing" xmlns:w10="urn:schemas-microsoft-com:office:word" xmlns:w="http://schemas.openxmlformats.org/wordprocessingml/2006/main" xmlns:w14="http://schemas.microsoft.com/office/word/2010/wordml" xmlns:w15="http://schemas.microsoft.com/office/word/2012/wordml" xmlns:w16cex="http://schemas.microsoft.com/office/word/2018/wordml/cex" xmlns:w16cid="http://schemas.microsoft.com/office/word/2016/wordml/cid" xmlns:w16="http://schemas.microsoft.com/office/word/2018/wordml" xmlns:w16sdtdh="http://schemas.microsoft.com/office/word/2020/wordml/sdtdatahash" xmlns:w16se="http://schemas.microsoft.com/office/word/2015/wordml/symex" xmlns:wpg="http://schemas.microsoft.com/office/word/2010/wordprocessingGroup" xmlns:wpi="http://schemas.microsoft.com/office/word/2010/wordprocessingInk" xmlns:wne="http://schemas.microsoft.com/office/word/2006/wordml" xmlns:wps="http://schemas.microsoft.com/office/word/2010/wordprocessingShape" mc:Ignorable="w14 w15 w16se w16cid w16 w16cex w16sdtdh wp14">
+<w:document xmlns:wpc="http://schemas.microsoft.com/office/word/2010/wordprocessingCanvas" xmlns:cx="http://schemas.microsoft.com/office/drawing/2014/chartex" xmlns:cx1="http://schemas.microsoft.com/office/drawing/2015/9/8/chartex" xmlns:cx2="http://schemas.microsoft.com/office/drawing/2015/10/21/chartex" xmlns:cx3="http://schemas.microsoft.com/office/drawing/2016/5/9/chartex" xmlns:cx4="http://schemas.microsoft.com/office/drawing/2016/5/10/chartex" xmlns:cx5="http://schemas.microsoft.com/office/drawing/2016/5/11/chartex" xmlns:cx6="http://schemas.microsoft.com/office/drawing/2016/5/12/chartex" xmlns:cx7="http://schemas.microsoft.com/office/drawing/2016/5/13/chartex" xmlns:cx8="http://schemas.microsoft.com/office/drawing/2016/5/14/chartex" xmlns:mc="http://schemas.openxmlformats.org/markup-compatibility/2006" xmlns:aink="http://schemas.microsoft.com/office/drawing/2016/ink" xmlns:am3d="http://schemas.microsoft.com/office/drawing/2017/model3d" xmlns:o="urn:schemas-microsoft-com:office:office" xmlns:oel="http://schemas.microsoft.com/office/2019/extlst" xmlns:r="http://schemas.openxmlformats.org/officeDocument/2006/relationships" xmlns:m="http://schemas.openxmlformats.org/officeDocument/2006/math" xmlns:v="urn:schemas-microsoft-com:vml" xmlns:wp14="http://schemas.microsoft.com/office/word/2010/wordprocessingDrawing" xmlns:wp="http://schemas.openxmlformats.org/drawingml/2006/wordprocessingDrawing" xmlns:w10="urn:schemas-microsoft-com:office:word" xmlns:w="http://schemas.openxmlformats.org/wordprocessingml/2006/main" xmlns:w14="http://schemas.microsoft.com/office/word/2010/wordml" xmlns:w15="http://schemas.microsoft.com/office/word/2012/wordml" xmlns:w16cex="http://schemas.microsoft.com/office/word/2018/wordml/cex" xmlns:w16cid="http://schemas.microsoft.com/office/word/2016/wordml/cid" xmlns:w16="http://schemas.microsoft.com/office/word/2018/wordml" xmlns:w16du="http://schemas.microsoft.com/office/word/2023/wordml/word16du" xmlns:w16sdtdh="http://schemas.microsoft.com/office/word/2020/wordml/sdtdatahash" xmlns:w16se="http://schemas.microsoft.com/office/word/2015/wordml/symex" xmlns:wpg="http://schemas.microsoft.com/office/word/2010/wordprocessingGroup" xmlns:wpi="http://schemas.microsoft.com/office/word/2010/wordprocessingInk" xmlns:wne="http://schemas.microsoft.com/office/word/2006/wordml" xmlns:wps="http://schemas.microsoft.com/office/word/2010/wordprocessingShape" mc:Ignorable="w14 w15 w16se w16cid w16 w16cex w16sdtdh wp14">
   <w:body>
     <w:p>
       <w:pPr>
@@ -1848,7 +1848,6 @@
         <w:rPr>
           <w:sz w:val="28"/>
           <w:szCs w:val="28"/>
-          <w:lang w:val="en-US"/>
         </w:rPr>
       </w:pPr>
       <w:r>
@@ -1975,7 +1974,6 @@
           <w:sz w:val="28"/>
           <w:szCs w:val="28"/>
           <w:vertAlign w:val="superscript"/>
-          <w:lang w:val="en-US"/>
         </w:rPr>
         <w:t>2</w:t>
       </w:r>
@@ -2022,7 +2020,6 @@
         <w:rPr>
           <w:sz w:val="28"/>
           <w:szCs w:val="28"/>
-          <w:lang w:val="en-US"/>
         </w:rPr>
         <w:t xml:space="preserve"> </w:t>
       </w:r>
@@ -2625,7 +2622,6 @@
         <w:rPr>
           <w:sz w:val="28"/>
           <w:szCs w:val="28"/>
-          <w:lang w:val="en-US"/>
         </w:rPr>
         <w:t xml:space="preserve"> </w:t>
       </w:r>
@@ -2719,7 +2715,6 @@
         <w:rPr>
           <w:sz w:val="32"/>
           <w:szCs w:val="32"/>
-          <w:lang w:val="en-US"/>
         </w:rPr>
         <w:t xml:space="preserve"> </w:t>
       </w:r>
@@ -2734,7 +2729,6 @@
         <w:rPr>
           <w:sz w:val="32"/>
           <w:szCs w:val="32"/>
-          <w:lang w:val="en-US"/>
         </w:rPr>
         <w:t xml:space="preserve"> </w:t>
       </w:r>
@@ -2749,7 +2743,6 @@
         <w:rPr>
           <w:sz w:val="32"/>
           <w:szCs w:val="32"/>
-          <w:lang w:val="en-US"/>
         </w:rPr>
         <w:t xml:space="preserve"> </w:t>
       </w:r>
@@ -2855,7 +2848,6 @@
         <w:rPr>
           <w:sz w:val="32"/>
           <w:szCs w:val="32"/>
-          <w:lang w:val="en-US"/>
         </w:rPr>
         <w:t xml:space="preserve"> </w:t>
       </w:r>
@@ -2966,7 +2958,6 @@
         <w:rPr>
           <w:rFonts w:ascii="Times New Roman" w:eastAsia="Times New Roman" w:hAnsi="Times New Roman" w:cs="Times New Roman"/>
           <w:sz w:val="28"/>
-          <w:lang w:val="en-US"/>
         </w:rPr>
         <w:t xml:space="preserve">      </w:t>
       </w:r>
@@ -3014,7 +3005,6 @@
       <w:r>
         <w:rPr>
           <w:sz w:val="28"/>
-          <w:lang w:val="en-US"/>
         </w:rPr>
         <w:t xml:space="preserve"> </w:t>
       </w:r>
@@ -3118,13 +3108,70 @@
       </w:pPr>
       <w:r>
         <w:rPr>
+          <w:b/>
+          <w:bCs/>
+          <w:sz w:val="28"/>
+          <w:szCs w:val="28"/>
+        </w:rPr>
+        <w:drawing>
+          <wp:anchor distT="0" distB="0" distL="114300" distR="114300" simplePos="0" relativeHeight="251659264" behindDoc="0" locked="0" layoutInCell="1" allowOverlap="1" wp14:anchorId="06FC124C" wp14:editId="366FA5C9">
+            <wp:simplePos x="0" y="0"/>
+            <wp:positionH relativeFrom="column">
+              <wp:posOffset>251460</wp:posOffset>
+            </wp:positionH>
+            <wp:positionV relativeFrom="paragraph">
+              <wp:posOffset>4197985</wp:posOffset>
+            </wp:positionV>
+            <wp:extent cx="6302286" cy="4298052"/>
+            <wp:effectExtent l="0" t="0" r="0" b="4445"/>
+            <wp:wrapTopAndBottom/>
+            <wp:docPr id="2113219344" name="Рисунок 1" descr="Зображення, що містить текст, знімок екрана, Шрифт&#10;&#10;Автоматично згенерований опис"/>
+            <wp:cNvGraphicFramePr>
+              <a:graphicFrameLocks xmlns:a="http://schemas.openxmlformats.org/drawingml/2006/main" noChangeAspect="1"/>
+            </wp:cNvGraphicFramePr>
+            <a:graphic xmlns:a="http://schemas.openxmlformats.org/drawingml/2006/main">
+              <a:graphicData uri="http://schemas.openxmlformats.org/drawingml/2006/picture">
+                <pic:pic xmlns:pic="http://schemas.openxmlformats.org/drawingml/2006/picture">
+                  <pic:nvPicPr>
+                    <pic:cNvPr id="2113219344" name="Рисунок 1" descr="Зображення, що містить текст, знімок екрана, Шрифт&#10;&#10;Автоматично згенерований опис"/>
+                    <pic:cNvPicPr/>
+                  </pic:nvPicPr>
+                  <pic:blipFill>
+                    <a:blip r:embed="rId11"/>
+                    <a:stretch>
+                      <a:fillRect/>
+                    </a:stretch>
+                  </pic:blipFill>
+                  <pic:spPr>
+                    <a:xfrm>
+                      <a:off x="0" y="0"/>
+                      <a:ext cx="6302286" cy="4298052"/>
+                    </a:xfrm>
+                    <a:prstGeom prst="rect">
+                      <a:avLst/>
+                    </a:prstGeom>
+                  </pic:spPr>
+                </pic:pic>
+              </a:graphicData>
+            </a:graphic>
+            <wp14:sizeRelH relativeFrom="margin">
+              <wp14:pctWidth>0</wp14:pctWidth>
+            </wp14:sizeRelH>
+            <wp14:sizeRelV relativeFrom="margin">
+              <wp14:pctHeight>0</wp14:pctHeight>
+            </wp14:sizeRelV>
+          </wp:anchor>
+        </w:drawing>
+      </w:r>
+      <w:r>
+        <w:rPr>
           <w:noProof/>
           <w14:ligatures w14:val="standardContextual"/>
         </w:rPr>
         <w:drawing>
-          <wp:inline distT="0" distB="0" distL="0" distR="0" wp14:anchorId="1241AEE6" wp14:editId="3C648049">
+          <wp:inline distT="0" distB="0" distL="0" distR="0" wp14:anchorId="1241AEE6" wp14:editId="7437E762">
             <wp:extent cx="6414770" cy="4126865"/>
-            <wp:effectExtent l="0" t="0" r="5080" b="6985"/>
+            <wp:effectExtent l="0" t="0" r="0" b="0"/>
             <wp:docPr id="1715442967" name="Рисунок 1" descr="Зображення, що містить текст, знімок екрана, Шрифт&#10;&#10;Автоматично згенерований опис"/>
             <wp:cNvGraphicFramePr>
               <a:graphicFrameLocks xmlns:a="http://schemas.openxmlformats.org/drawingml/2006/main" noChangeAspect="1"/>
@@ -3137,7 +3184,7 @@
                     <pic:cNvPicPr/>
                   </pic:nvPicPr>
                   <pic:blipFill>
-                    <a:blip r:embed="rId11"/>
+                    <a:blip r:embed="rId12"/>
                     <a:stretch>
                       <a:fillRect/>
                     </a:stretch>
@@ -3168,6 +3215,69 @@
           <w:szCs w:val="28"/>
         </w:rPr>
       </w:pPr>
+    </w:p>
+    <w:p>
+      <w:pPr>
+        <w:jc w:val="center"/>
+        <w:rPr>
+          <w:b/>
+          <w:bCs/>
+          <w:sz w:val="28"/>
+          <w:szCs w:val="28"/>
+        </w:rPr>
+      </w:pPr>
+      <w:r>
+        <w:rPr>
+          <w:b/>
+          <w:bCs/>
+          <w:sz w:val="28"/>
+          <w:szCs w:val="28"/>
+        </w:rPr>
+        <w:lastRenderedPageBreak/>
+        <w:drawing>
+          <wp:anchor distT="0" distB="0" distL="114300" distR="114300" simplePos="0" relativeHeight="251661312" behindDoc="0" locked="0" layoutInCell="1" allowOverlap="1" wp14:anchorId="6D110258" wp14:editId="28CC574E">
+            <wp:simplePos x="0" y="0"/>
+            <wp:positionH relativeFrom="column">
+              <wp:posOffset>0</wp:posOffset>
+            </wp:positionH>
+            <wp:positionV relativeFrom="paragraph">
+              <wp:posOffset>213360</wp:posOffset>
+            </wp:positionV>
+            <wp:extent cx="6027942" cy="4374259"/>
+            <wp:effectExtent l="0" t="0" r="0" b="7620"/>
+            <wp:wrapTopAndBottom/>
+            <wp:docPr id="1496302666" name="Рисунок 1" descr="Зображення, що містить текст, знімок екрана, Шрифт, книга&#10;&#10;Автоматично згенерований опис"/>
+            <wp:cNvGraphicFramePr>
+              <a:graphicFrameLocks xmlns:a="http://schemas.openxmlformats.org/drawingml/2006/main" noChangeAspect="1"/>
+            </wp:cNvGraphicFramePr>
+            <a:graphic xmlns:a="http://schemas.openxmlformats.org/drawingml/2006/main">
+              <a:graphicData uri="http://schemas.openxmlformats.org/drawingml/2006/picture">
+                <pic:pic xmlns:pic="http://schemas.openxmlformats.org/drawingml/2006/picture">
+                  <pic:nvPicPr>
+                    <pic:cNvPr id="1496302666" name="Рисунок 1" descr="Зображення, що містить текст, знімок екрана, Шрифт, книга&#10;&#10;Автоматично згенерований опис"/>
+                    <pic:cNvPicPr/>
+                  </pic:nvPicPr>
+                  <pic:blipFill>
+                    <a:blip r:embed="rId13"/>
+                    <a:stretch>
+                      <a:fillRect/>
+                    </a:stretch>
+                  </pic:blipFill>
+                  <pic:spPr>
+                    <a:xfrm>
+                      <a:off x="0" y="0"/>
+                      <a:ext cx="6027942" cy="4374259"/>
+                    </a:xfrm>
+                    <a:prstGeom prst="rect">
+                      <a:avLst/>
+                    </a:prstGeom>
+                  </pic:spPr>
+                </pic:pic>
+              </a:graphicData>
+            </a:graphic>
+          </wp:anchor>
+        </w:drawing>
+      </w:r>
       <w:r>
         <w:rPr>
           <w:b/>
@@ -3394,7 +3504,7 @@
                     <pic:cNvPicPr/>
                   </pic:nvPicPr>
                   <pic:blipFill>
-                    <a:blip r:embed="rId12"/>
+                    <a:blip r:embed="rId14"/>
                     <a:stretch>
                       <a:fillRect/>
                     </a:stretch>
@@ -3475,7 +3585,7 @@
 </file>
 
 <file path=word/numbering.xml><?xml version="1.0" encoding="utf-8"?>
-<w:numbering xmlns:wpc="http://schemas.microsoft.com/office/word/2010/wordprocessingCanvas" xmlns:cx="http://schemas.microsoft.com/office/drawing/2014/chartex" xmlns:cx1="http://schemas.microsoft.com/office/drawing/2015/9/8/chartex" xmlns:cx2="http://schemas.microsoft.com/office/drawing/2015/10/21/chartex" xmlns:cx3="http://schemas.microsoft.com/office/drawing/2016/5/9/chartex" xmlns:cx4="http://schemas.microsoft.com/office/drawing/2016/5/10/chartex" xmlns:cx5="http://schemas.microsoft.com/office/drawing/2016/5/11/chartex" xmlns:cx6="http://schemas.microsoft.com/office/drawing/2016/5/12/chartex" xmlns:cx7="http://schemas.microsoft.com/office/drawing/2016/5/13/chartex" xmlns:cx8="http://schemas.microsoft.com/office/drawing/2016/5/14/chartex" xmlns:mc="http://schemas.openxmlformats.org/markup-compatibility/2006" xmlns:aink="http://schemas.microsoft.com/office/drawing/2016/ink" xmlns:am3d="http://schemas.microsoft.com/office/drawing/2017/model3d" xmlns:o="urn:schemas-microsoft-com:office:office" xmlns:oel="http://schemas.microsoft.com/office/2019/extlst" xmlns:r="http://schemas.openxmlformats.org/officeDocument/2006/relationships" xmlns:m="http://schemas.openxmlformats.org/officeDocument/2006/math" xmlns:v="urn:schemas-microsoft-com:vml" xmlns:wp14="http://schemas.microsoft.com/office/word/2010/wordprocessingDrawing" xmlns:wp="http://schemas.openxmlformats.org/drawingml/2006/wordprocessingDrawing" xmlns:w10="urn:schemas-microsoft-com:office:word" xmlns:w="http://schemas.openxmlformats.org/wordprocessingml/2006/main" xmlns:w14="http://schemas.microsoft.com/office/word/2010/wordml" xmlns:w15="http://schemas.microsoft.com/office/word/2012/wordml" xmlns:w16cex="http://schemas.microsoft.com/office/word/2018/wordml/cex" xmlns:w16cid="http://schemas.microsoft.com/office/word/2016/wordml/cid" xmlns:w16="http://schemas.microsoft.com/office/word/2018/wordml" xmlns:w16sdtdh="http://schemas.microsoft.com/office/word/2020/wordml/sdtdatahash" xmlns:w16se="http://schemas.microsoft.com/office/word/2015/wordml/symex" xmlns:wpg="http://schemas.microsoft.com/office/word/2010/wordprocessingGroup" xmlns:wpi="http://schemas.microsoft.com/office/word/2010/wordprocessingInk" xmlns:wne="http://schemas.microsoft.com/office/word/2006/wordml" xmlns:wps="http://schemas.microsoft.com/office/word/2010/wordprocessingShape" mc:Ignorable="w14 w15 w16se w16cid w16 w16cex w16sdtdh wp14">
+<w:numbering xmlns:wpc="http://schemas.microsoft.com/office/word/2010/wordprocessingCanvas" xmlns:cx="http://schemas.microsoft.com/office/drawing/2014/chartex" xmlns:cx1="http://schemas.microsoft.com/office/drawing/2015/9/8/chartex" xmlns:cx2="http://schemas.microsoft.com/office/drawing/2015/10/21/chartex" xmlns:cx3="http://schemas.microsoft.com/office/drawing/2016/5/9/chartex" xmlns:cx4="http://schemas.microsoft.com/office/drawing/2016/5/10/chartex" xmlns:cx5="http://schemas.microsoft.com/office/drawing/2016/5/11/chartex" xmlns:cx6="http://schemas.microsoft.com/office/drawing/2016/5/12/chartex" xmlns:cx7="http://schemas.microsoft.com/office/drawing/2016/5/13/chartex" xmlns:cx8="http://schemas.microsoft.com/office/drawing/2016/5/14/chartex" xmlns:mc="http://schemas.openxmlformats.org/markup-compatibility/2006" xmlns:aink="http://schemas.microsoft.com/office/drawing/2016/ink" xmlns:am3d="http://schemas.microsoft.com/office/drawing/2017/model3d" xmlns:o="urn:schemas-microsoft-com:office:office" xmlns:oel="http://schemas.microsoft.com/office/2019/extlst" xmlns:r="http://schemas.openxmlformats.org/officeDocument/2006/relationships" xmlns:m="http://schemas.openxmlformats.org/officeDocument/2006/math" xmlns:v="urn:schemas-microsoft-com:vml" xmlns:wp14="http://schemas.microsoft.com/office/word/2010/wordprocessingDrawing" xmlns:wp="http://schemas.openxmlformats.org/drawingml/2006/wordprocessingDrawing" xmlns:w10="urn:schemas-microsoft-com:office:word" xmlns:w="http://schemas.openxmlformats.org/wordprocessingml/2006/main" xmlns:w14="http://schemas.microsoft.com/office/word/2010/wordml" xmlns:w15="http://schemas.microsoft.com/office/word/2012/wordml" xmlns:w16cex="http://schemas.microsoft.com/office/word/2018/wordml/cex" xmlns:w16cid="http://schemas.microsoft.com/office/word/2016/wordml/cid" xmlns:w16="http://schemas.microsoft.com/office/word/2018/wordml" xmlns:w16du="http://schemas.microsoft.com/office/word/2023/wordml/word16du" xmlns:w16sdtdh="http://schemas.microsoft.com/office/word/2020/wordml/sdtdatahash" xmlns:w16se="http://schemas.microsoft.com/office/word/2015/wordml/symex" xmlns:wpg="http://schemas.microsoft.com/office/word/2010/wordprocessingGroup" xmlns:wpi="http://schemas.microsoft.com/office/word/2010/wordprocessingInk" xmlns:wne="http://schemas.microsoft.com/office/word/2006/wordml" xmlns:wps="http://schemas.microsoft.com/office/word/2010/wordprocessingShape" mc:Ignorable="w14 w15 w16se w16cid w16 w16cex w16sdtdh wp14">
   <w:abstractNum w:abstractNumId="0" w15:restartNumberingAfterBreak="0">
     <w:nsid w:val="57243543"/>
     <w:multiLevelType w:val="hybridMultilevel"/>

</xml_diff>